<commit_message>
Update docs with 2 use cases
</commit_message>
<xml_diff>
--- a/project/docs/AUCY-SRS-1.0.docx
+++ b/project/docs/AUCY-SRS-1.0.docx
@@ -4,43 +4,53 @@
   <w:body>
     <w:p>
       <w:pPr>
-        <w:pStyle w:val="2"/>
         <w:bidi w:val="0"/>
-        <w:ind w:left="0" w:leftChars="0" w:firstLine="0" w:firstLineChars="0"/>
+        <w:jc w:val="center"/>
         <w:rPr>
           <w:rFonts w:hint="default"/>
+          <w:b/>
+          <w:bCs/>
+          <w:sz w:val="64"/>
+          <w:szCs w:val="64"/>
           <w:lang w:val="en-US"/>
         </w:rPr>
       </w:pPr>
-      <w:bookmarkStart w:id="0" w:name="_Toc12867"/>
       <w:r>
         <w:rPr>
           <w:rFonts w:hint="default"/>
+          <w:b/>
+          <w:bCs/>
+          <w:sz w:val="64"/>
+          <w:szCs w:val="64"/>
           <w:lang w:val="en-US"/>
         </w:rPr>
         <w:t>Software Requirements Document</w:t>
       </w:r>
-      <w:bookmarkEnd w:id="0"/>
     </w:p>
     <w:p>
       <w:pPr>
-        <w:pStyle w:val="3"/>
         <w:bidi w:val="0"/>
         <w:jc w:val="center"/>
         <w:rPr>
           <w:rFonts w:hint="default"/>
+          <w:b/>
+          <w:bCs/>
+          <w:sz w:val="32"/>
+          <w:szCs w:val="32"/>
           <w:lang w:val="en-US"/>
         </w:rPr>
       </w:pPr>
-      <w:bookmarkStart w:id="1" w:name="_Toc32019"/>
       <w:r>
         <w:rPr>
           <w:rFonts w:hint="default"/>
+          <w:b/>
+          <w:bCs/>
+          <w:sz w:val="32"/>
+          <w:szCs w:val="32"/>
           <w:lang w:val="en-US"/>
         </w:rPr>
         <w:t>Author: Hoang Duc Bach</w:t>
       </w:r>
-      <w:bookmarkEnd w:id="1"/>
     </w:p>
     <w:p>
       <w:pPr>
@@ -81,7 +91,7 @@
           <w:rFonts w:hint="default"/>
           <w:lang w:val="en-US"/>
         </w:rPr>
-        <w:t>Date Release: 27/07/2024</w:t>
+        <w:t>Date Released: 25/07/2024</w:t>
       </w:r>
     </w:p>
     <w:p>
@@ -98,7 +108,16 @@
           <w:rFonts w:hint="default"/>
           <w:lang w:val="en-US"/>
         </w:rPr>
-        <w:t>Date Update: 26/07/2024</w:t>
+        <w:t>Date Updated: 28</w:t>
+      </w:r>
+      <w:bookmarkStart w:id="23" w:name="_GoBack"/>
+      <w:bookmarkEnd w:id="23"/>
+      <w:r>
+        <w:rPr>
+          <w:rFonts w:hint="default"/>
+          <w:lang w:val="en-US"/>
+        </w:rPr>
+        <w:t>/07/2024</w:t>
       </w:r>
     </w:p>
     <w:p>
@@ -206,7 +225,7 @@
             <w:fldChar w:fldCharType="begin"/>
           </w:r>
           <w:r>
-            <w:instrText xml:space="preserve"> HYPERLINK \l _Toc12867 </w:instrText>
+            <w:instrText xml:space="preserve"> HYPERLINK \l _Toc11714 </w:instrText>
           </w:r>
           <w:r>
             <w:fldChar w:fldCharType="separate"/>
@@ -216,7 +235,7 @@
               <w:rFonts w:hint="default"/>
               <w:lang w:val="en-US"/>
             </w:rPr>
-            <w:t>1. Software Requirements Document</w:t>
+            <w:t>1. Introduction</w:t>
           </w:r>
           <w:r>
             <w:tab/>
@@ -225,13 +244,13 @@
             <w:fldChar w:fldCharType="begin"/>
           </w:r>
           <w:r>
-            <w:instrText xml:space="preserve"> PAGEREF _Toc12867 \h </w:instrText>
+            <w:instrText xml:space="preserve"> PAGEREF _Toc11714 \h </w:instrText>
           </w:r>
           <w:r>
             <w:fldChar w:fldCharType="separate"/>
           </w:r>
           <w:r>
-            <w:t>1</w:t>
+            <w:t>3</w:t>
           </w:r>
           <w:r>
             <w:fldChar w:fldCharType="end"/>
@@ -251,7 +270,7 @@
             <w:fldChar w:fldCharType="begin"/>
           </w:r>
           <w:r>
-            <w:instrText xml:space="preserve"> HYPERLINK \l _Toc32019 </w:instrText>
+            <w:instrText xml:space="preserve"> HYPERLINK \l _Toc28479 </w:instrText>
           </w:r>
           <w:r>
             <w:fldChar w:fldCharType="separate"/>
@@ -261,7 +280,7 @@
               <w:rFonts w:hint="default"/>
               <w:lang w:val="en-US"/>
             </w:rPr>
-            <w:t>1.1. Author: Hoang Duc Bach</w:t>
+            <w:t>1.1. Purpose</w:t>
           </w:r>
           <w:r>
             <w:tab/>
@@ -270,13 +289,283 @@
             <w:fldChar w:fldCharType="begin"/>
           </w:r>
           <w:r>
-            <w:instrText xml:space="preserve"> PAGEREF _Toc32019 \h </w:instrText>
+            <w:instrText xml:space="preserve"> PAGEREF _Toc28479 \h </w:instrText>
           </w:r>
           <w:r>
             <w:fldChar w:fldCharType="separate"/>
           </w:r>
           <w:r>
-            <w:t>1</w:t>
+            <w:t>3</w:t>
+          </w:r>
+          <w:r>
+            <w:fldChar w:fldCharType="end"/>
+          </w:r>
+          <w:r>
+            <w:fldChar w:fldCharType="end"/>
+          </w:r>
+        </w:p>
+        <w:p>
+          <w:pPr>
+            <w:pStyle w:val="143"/>
+            <w:tabs>
+              <w:tab w:val="right" w:leader="dot" w:pos="8306"/>
+            </w:tabs>
+          </w:pPr>
+          <w:r>
+            <w:fldChar w:fldCharType="begin"/>
+          </w:r>
+          <w:r>
+            <w:instrText xml:space="preserve"> HYPERLINK \l _Toc18513 </w:instrText>
+          </w:r>
+          <w:r>
+            <w:fldChar w:fldCharType="separate"/>
+          </w:r>
+          <w:r>
+            <w:rPr>
+              <w:rFonts w:hint="default"/>
+              <w:lang w:val="en-US"/>
+            </w:rPr>
+            <w:t>1.1. Document Conventions</w:t>
+          </w:r>
+          <w:r>
+            <w:tab/>
+          </w:r>
+          <w:r>
+            <w:fldChar w:fldCharType="begin"/>
+          </w:r>
+          <w:r>
+            <w:instrText xml:space="preserve"> PAGEREF _Toc18513 \h </w:instrText>
+          </w:r>
+          <w:r>
+            <w:fldChar w:fldCharType="separate"/>
+          </w:r>
+          <w:r>
+            <w:t>3</w:t>
+          </w:r>
+          <w:r>
+            <w:fldChar w:fldCharType="end"/>
+          </w:r>
+          <w:r>
+            <w:fldChar w:fldCharType="end"/>
+          </w:r>
+        </w:p>
+        <w:p>
+          <w:pPr>
+            <w:pStyle w:val="143"/>
+            <w:tabs>
+              <w:tab w:val="right" w:leader="dot" w:pos="8306"/>
+            </w:tabs>
+          </w:pPr>
+          <w:r>
+            <w:fldChar w:fldCharType="begin"/>
+          </w:r>
+          <w:r>
+            <w:instrText xml:space="preserve"> HYPERLINK \l _Toc3182 </w:instrText>
+          </w:r>
+          <w:r>
+            <w:fldChar w:fldCharType="separate"/>
+          </w:r>
+          <w:r>
+            <w:rPr>
+              <w:rFonts w:hint="default"/>
+              <w:lang w:val="en-US"/>
+            </w:rPr>
+            <w:t>1.2. Project Scope</w:t>
+          </w:r>
+          <w:r>
+            <w:tab/>
+          </w:r>
+          <w:r>
+            <w:fldChar w:fldCharType="begin"/>
+          </w:r>
+          <w:r>
+            <w:instrText xml:space="preserve"> PAGEREF _Toc3182 \h </w:instrText>
+          </w:r>
+          <w:r>
+            <w:fldChar w:fldCharType="separate"/>
+          </w:r>
+          <w:r>
+            <w:t>3</w:t>
+          </w:r>
+          <w:r>
+            <w:fldChar w:fldCharType="end"/>
+          </w:r>
+          <w:r>
+            <w:fldChar w:fldCharType="end"/>
+          </w:r>
+        </w:p>
+        <w:p>
+          <w:pPr>
+            <w:pStyle w:val="144"/>
+            <w:tabs>
+              <w:tab w:val="right" w:leader="dot" w:pos="8306"/>
+            </w:tabs>
+          </w:pPr>
+          <w:r>
+            <w:fldChar w:fldCharType="begin"/>
+          </w:r>
+          <w:r>
+            <w:instrText xml:space="preserve"> HYPERLINK \l _Toc6729 </w:instrText>
+          </w:r>
+          <w:r>
+            <w:fldChar w:fldCharType="separate"/>
+          </w:r>
+          <w:r>
+            <w:rPr>
+              <w:rFonts w:hint="default"/>
+              <w:lang w:val="en-US"/>
+            </w:rPr>
+            <w:t>1.1.1. Define the Project Objectives</w:t>
+          </w:r>
+          <w:r>
+            <w:tab/>
+          </w:r>
+          <w:r>
+            <w:fldChar w:fldCharType="begin"/>
+          </w:r>
+          <w:r>
+            <w:instrText xml:space="preserve"> PAGEREF _Toc6729 \h </w:instrText>
+          </w:r>
+          <w:r>
+            <w:fldChar w:fldCharType="separate"/>
+          </w:r>
+          <w:r>
+            <w:t>3</w:t>
+          </w:r>
+          <w:r>
+            <w:fldChar w:fldCharType="end"/>
+          </w:r>
+          <w:r>
+            <w:fldChar w:fldCharType="end"/>
+          </w:r>
+        </w:p>
+        <w:p>
+          <w:pPr>
+            <w:pStyle w:val="144"/>
+            <w:tabs>
+              <w:tab w:val="right" w:leader="dot" w:pos="8306"/>
+            </w:tabs>
+          </w:pPr>
+          <w:r>
+            <w:fldChar w:fldCharType="begin"/>
+          </w:r>
+          <w:r>
+            <w:instrText xml:space="preserve"> HYPERLINK \l _Toc18831 </w:instrText>
+          </w:r>
+          <w:r>
+            <w:fldChar w:fldCharType="separate"/>
+          </w:r>
+          <w:r>
+            <w:rPr>
+              <w:rFonts w:hint="default"/>
+              <w:lang w:val="en-US"/>
+            </w:rPr>
+            <w:t>1.1.2. Identify Stackholders</w:t>
+          </w:r>
+          <w:r>
+            <w:tab/>
+          </w:r>
+          <w:r>
+            <w:fldChar w:fldCharType="begin"/>
+          </w:r>
+          <w:r>
+            <w:instrText xml:space="preserve"> PAGEREF _Toc18831 \h </w:instrText>
+          </w:r>
+          <w:r>
+            <w:fldChar w:fldCharType="separate"/>
+          </w:r>
+          <w:r>
+            <w:t>3</w:t>
+          </w:r>
+          <w:r>
+            <w:fldChar w:fldCharType="end"/>
+          </w:r>
+          <w:r>
+            <w:fldChar w:fldCharType="end"/>
+          </w:r>
+        </w:p>
+        <w:p>
+          <w:pPr>
+            <w:pStyle w:val="144"/>
+            <w:tabs>
+              <w:tab w:val="right" w:leader="dot" w:pos="8306"/>
+            </w:tabs>
+          </w:pPr>
+          <w:r>
+            <w:fldChar w:fldCharType="begin"/>
+          </w:r>
+          <w:r>
+            <w:instrText xml:space="preserve"> HYPERLINK \l _Toc15082 </w:instrText>
+          </w:r>
+          <w:r>
+            <w:fldChar w:fldCharType="separate"/>
+          </w:r>
+          <w:r>
+            <w:rPr>
+              <w:rFonts w:hint="default"/>
+              <w:lang w:val="en-US"/>
+            </w:rPr>
+            <w:t>1.1.3. List of Key Objectives</w:t>
+          </w:r>
+          <w:r>
+            <w:tab/>
+          </w:r>
+          <w:r>
+            <w:fldChar w:fldCharType="begin"/>
+          </w:r>
+          <w:r>
+            <w:instrText xml:space="preserve"> PAGEREF _Toc15082 \h </w:instrText>
+          </w:r>
+          <w:r>
+            <w:fldChar w:fldCharType="separate"/>
+          </w:r>
+          <w:r>
+            <w:t>3</w:t>
+          </w:r>
+          <w:r>
+            <w:fldChar w:fldCharType="end"/>
+          </w:r>
+          <w:r>
+            <w:fldChar w:fldCharType="end"/>
+          </w:r>
+        </w:p>
+        <w:p>
+          <w:pPr>
+            <w:pStyle w:val="143"/>
+            <w:tabs>
+              <w:tab w:val="right" w:leader="dot" w:pos="8306"/>
+            </w:tabs>
+          </w:pPr>
+          <w:r>
+            <w:fldChar w:fldCharType="begin"/>
+          </w:r>
+          <w:r>
+            <w:instrText xml:space="preserve"> HYPERLINK \l _Toc3140 </w:instrText>
+          </w:r>
+          <w:r>
+            <w:fldChar w:fldCharType="separate"/>
+          </w:r>
+          <w:r>
+            <w:rPr>
+              <w:rFonts w:hint="default"/>
+              <w:lang w:val="en-US"/>
+            </w:rPr>
+            <w:t>1.3. Reference</w:t>
+          </w:r>
+          <w:r>
+            <w:tab/>
+          </w:r>
+          <w:r>
+            <w:fldChar w:fldCharType="begin"/>
+          </w:r>
+          <w:r>
+            <w:instrText xml:space="preserve"> PAGEREF _Toc3140 \h </w:instrText>
+          </w:r>
+          <w:r>
+            <w:fldChar w:fldCharType="separate"/>
+          </w:r>
+          <w:r>
+            <w:t>4</w:t>
           </w:r>
           <w:r>
             <w:fldChar w:fldCharType="end"/>
@@ -296,7 +585,7 @@
             <w:fldChar w:fldCharType="begin"/>
           </w:r>
           <w:r>
-            <w:instrText xml:space="preserve"> HYPERLINK \l _Toc20156 </w:instrText>
+            <w:instrText xml:space="preserve"> HYPERLINK \l _Toc32547 </w:instrText>
           </w:r>
           <w:r>
             <w:fldChar w:fldCharType="separate"/>
@@ -306,7 +595,7 @@
               <w:rFonts w:hint="default"/>
               <w:lang w:val="en-US"/>
             </w:rPr>
-            <w:t>1. Introduction</w:t>
+            <w:t>2. Overall Description</w:t>
           </w:r>
           <w:r>
             <w:tab/>
@@ -315,13 +604,13 @@
             <w:fldChar w:fldCharType="begin"/>
           </w:r>
           <w:r>
-            <w:instrText xml:space="preserve"> PAGEREF _Toc20156 \h </w:instrText>
+            <w:instrText xml:space="preserve"> PAGEREF _Toc32547 \h </w:instrText>
           </w:r>
           <w:r>
             <w:fldChar w:fldCharType="separate"/>
           </w:r>
           <w:r>
-            <w:t>3</w:t>
+            <w:t>4</w:t>
           </w:r>
           <w:r>
             <w:fldChar w:fldCharType="end"/>
@@ -341,7 +630,7 @@
             <w:fldChar w:fldCharType="begin"/>
           </w:r>
           <w:r>
-            <w:instrText xml:space="preserve"> HYPERLINK \l _Toc9121 </w:instrText>
+            <w:instrText xml:space="preserve"> HYPERLINK \l _Toc11315 </w:instrText>
           </w:r>
           <w:r>
             <w:fldChar w:fldCharType="separate"/>
@@ -351,7 +640,7 @@
               <w:rFonts w:hint="default"/>
               <w:lang w:val="en-US"/>
             </w:rPr>
-            <w:t>1.2. Purpose</w:t>
+            <w:t>2.1. Overview</w:t>
           </w:r>
           <w:r>
             <w:tab/>
@@ -360,13 +649,13 @@
             <w:fldChar w:fldCharType="begin"/>
           </w:r>
           <w:r>
-            <w:instrText xml:space="preserve"> PAGEREF _Toc9121 \h </w:instrText>
+            <w:instrText xml:space="preserve"> PAGEREF _Toc11315 \h </w:instrText>
           </w:r>
           <w:r>
             <w:fldChar w:fldCharType="separate"/>
           </w:r>
           <w:r>
-            <w:t>3</w:t>
+            <w:t>4</w:t>
           </w:r>
           <w:r>
             <w:fldChar w:fldCharType="end"/>
@@ -386,7 +675,7 @@
             <w:fldChar w:fldCharType="begin"/>
           </w:r>
           <w:r>
-            <w:instrText xml:space="preserve"> HYPERLINK \l _Toc26303 </w:instrText>
+            <w:instrText xml:space="preserve"> HYPERLINK \l _Toc9389 </w:instrText>
           </w:r>
           <w:r>
             <w:fldChar w:fldCharType="separate"/>
@@ -396,7 +685,7 @@
               <w:rFonts w:hint="default"/>
               <w:lang w:val="en-US"/>
             </w:rPr>
-            <w:t>1.1. Document Conventions</w:t>
+            <w:t>2.2. Product Perspective</w:t>
           </w:r>
           <w:r>
             <w:tab/>
@@ -405,13 +694,148 @@
             <w:fldChar w:fldCharType="begin"/>
           </w:r>
           <w:r>
-            <w:instrText xml:space="preserve"> PAGEREF _Toc26303 \h </w:instrText>
+            <w:instrText xml:space="preserve"> PAGEREF _Toc9389 \h </w:instrText>
           </w:r>
           <w:r>
             <w:fldChar w:fldCharType="separate"/>
           </w:r>
           <w:r>
-            <w:t>3</w:t>
+            <w:t>5</w:t>
+          </w:r>
+          <w:r>
+            <w:fldChar w:fldCharType="end"/>
+          </w:r>
+          <w:r>
+            <w:fldChar w:fldCharType="end"/>
+          </w:r>
+        </w:p>
+        <w:p>
+          <w:pPr>
+            <w:pStyle w:val="144"/>
+            <w:tabs>
+              <w:tab w:val="right" w:leader="dot" w:pos="8306"/>
+            </w:tabs>
+          </w:pPr>
+          <w:r>
+            <w:fldChar w:fldCharType="begin"/>
+          </w:r>
+          <w:r>
+            <w:instrText xml:space="preserve"> HYPERLINK \l _Toc18990 </w:instrText>
+          </w:r>
+          <w:r>
+            <w:fldChar w:fldCharType="separate"/>
+          </w:r>
+          <w:r>
+            <w:rPr>
+              <w:rFonts w:hint="default"/>
+            </w:rPr>
+            <w:t xml:space="preserve">2.2.1. </w:t>
+          </w:r>
+          <w:r>
+            <w:t>. System Context</w:t>
+          </w:r>
+          <w:r>
+            <w:tab/>
+          </w:r>
+          <w:r>
+            <w:fldChar w:fldCharType="begin"/>
+          </w:r>
+          <w:r>
+            <w:instrText xml:space="preserve"> PAGEREF _Toc18990 \h </w:instrText>
+          </w:r>
+          <w:r>
+            <w:fldChar w:fldCharType="separate"/>
+          </w:r>
+          <w:r>
+            <w:t>5</w:t>
+          </w:r>
+          <w:r>
+            <w:fldChar w:fldCharType="end"/>
+          </w:r>
+          <w:r>
+            <w:fldChar w:fldCharType="end"/>
+          </w:r>
+        </w:p>
+        <w:p>
+          <w:pPr>
+            <w:pStyle w:val="144"/>
+            <w:tabs>
+              <w:tab w:val="right" w:leader="dot" w:pos="8306"/>
+            </w:tabs>
+          </w:pPr>
+          <w:r>
+            <w:fldChar w:fldCharType="begin"/>
+          </w:r>
+          <w:r>
+            <w:instrText xml:space="preserve"> HYPERLINK \l _Toc17165 </w:instrText>
+          </w:r>
+          <w:r>
+            <w:fldChar w:fldCharType="separate"/>
+          </w:r>
+          <w:r>
+            <w:t>2.2.2. External Interfaces</w:t>
+          </w:r>
+          <w:r>
+            <w:tab/>
+          </w:r>
+          <w:r>
+            <w:fldChar w:fldCharType="begin"/>
+          </w:r>
+          <w:r>
+            <w:instrText xml:space="preserve"> PAGEREF _Toc17165 \h </w:instrText>
+          </w:r>
+          <w:r>
+            <w:fldChar w:fldCharType="separate"/>
+          </w:r>
+          <w:r>
+            <w:t>5</w:t>
+          </w:r>
+          <w:r>
+            <w:fldChar w:fldCharType="end"/>
+          </w:r>
+          <w:r>
+            <w:fldChar w:fldCharType="end"/>
+          </w:r>
+        </w:p>
+        <w:p>
+          <w:pPr>
+            <w:pStyle w:val="144"/>
+            <w:tabs>
+              <w:tab w:val="right" w:leader="dot" w:pos="8306"/>
+            </w:tabs>
+          </w:pPr>
+          <w:r>
+            <w:fldChar w:fldCharType="begin"/>
+          </w:r>
+          <w:r>
+            <w:instrText xml:space="preserve"> HYPERLINK \l _Toc6588 </w:instrText>
+          </w:r>
+          <w:r>
+            <w:fldChar w:fldCharType="separate"/>
+          </w:r>
+          <w:r>
+            <w:rPr>
+              <w:rFonts w:hint="default"/>
+            </w:rPr>
+            <w:t xml:space="preserve">2.2.2. </w:t>
+          </w:r>
+          <w:r>
+            <w:t>User Experience</w:t>
+          </w:r>
+          <w:r>
+            <w:tab/>
+          </w:r>
+          <w:r>
+            <w:fldChar w:fldCharType="begin"/>
+          </w:r>
+          <w:r>
+            <w:instrText xml:space="preserve"> PAGEREF _Toc6588 \h </w:instrText>
+          </w:r>
+          <w:r>
+            <w:fldChar w:fldCharType="separate"/>
+          </w:r>
+          <w:r>
+            <w:t>6</w:t>
           </w:r>
           <w:r>
             <w:fldChar w:fldCharType="end"/>
@@ -431,7 +855,7 @@
             <w:fldChar w:fldCharType="begin"/>
           </w:r>
           <w:r>
-            <w:instrText xml:space="preserve"> HYPERLINK \l _Toc14767 </w:instrText>
+            <w:instrText xml:space="preserve"> HYPERLINK \l _Toc6517 </w:instrText>
           </w:r>
           <w:r>
             <w:fldChar w:fldCharType="separate"/>
@@ -441,7 +865,7 @@
               <w:rFonts w:hint="default"/>
               <w:lang w:val="en-US"/>
             </w:rPr>
-            <w:t>1.2. Project Scope</w:t>
+            <w:t>2.3. Product Features</w:t>
           </w:r>
           <w:r>
             <w:tab/>
@@ -450,13 +874,13 @@
             <w:fldChar w:fldCharType="begin"/>
           </w:r>
           <w:r>
-            <w:instrText xml:space="preserve"> PAGEREF _Toc14767 \h </w:instrText>
+            <w:instrText xml:space="preserve"> PAGEREF _Toc6517 \h </w:instrText>
           </w:r>
           <w:r>
             <w:fldChar w:fldCharType="separate"/>
           </w:r>
           <w:r>
-            <w:t>3</w:t>
+            <w:t>6</w:t>
           </w:r>
           <w:r>
             <w:fldChar w:fldCharType="end"/>
@@ -476,7 +900,7 @@
             <w:fldChar w:fldCharType="begin"/>
           </w:r>
           <w:r>
-            <w:instrText xml:space="preserve"> HYPERLINK \l _Toc1779 </w:instrText>
+            <w:instrText xml:space="preserve"> HYPERLINK \l _Toc30698 </w:instrText>
           </w:r>
           <w:r>
             <w:fldChar w:fldCharType="separate"/>
@@ -486,7 +910,7 @@
               <w:rFonts w:hint="default"/>
               <w:lang w:val="en-US"/>
             </w:rPr>
-            <w:t>1.2.1. Define the Project Objectives</w:t>
+            <w:t>2.3.1. NFT Creation and Management</w:t>
           </w:r>
           <w:r>
             <w:tab/>
@@ -495,13 +919,13 @@
             <w:fldChar w:fldCharType="begin"/>
           </w:r>
           <w:r>
-            <w:instrText xml:space="preserve"> PAGEREF _Toc1779 \h </w:instrText>
+            <w:instrText xml:space="preserve"> PAGEREF _Toc30698 \h </w:instrText>
           </w:r>
           <w:r>
             <w:fldChar w:fldCharType="separate"/>
           </w:r>
           <w:r>
-            <w:t>3</w:t>
+            <w:t>6</w:t>
           </w:r>
           <w:r>
             <w:fldChar w:fldCharType="end"/>
@@ -521,7 +945,7 @@
             <w:fldChar w:fldCharType="begin"/>
           </w:r>
           <w:r>
-            <w:instrText xml:space="preserve"> HYPERLINK \l _Toc15393 </w:instrText>
+            <w:instrText xml:space="preserve"> HYPERLINK \l _Toc18653 </w:instrText>
           </w:r>
           <w:r>
             <w:fldChar w:fldCharType="separate"/>
@@ -531,10 +955,8 @@
               <w:rFonts w:hint="default"/>
               <w:lang w:val="en-US"/>
             </w:rPr>
-            <w:t>1.2.2. Identify Stackholders</w:t>
-          </w:r>
-          <w:bookmarkStart w:id="25" w:name="_GoBack"/>
-          <w:bookmarkEnd w:id="25"/>
+            <w:t>2.3.2. Digital Marketplace</w:t>
+          </w:r>
           <w:r>
             <w:tab/>
           </w:r>
@@ -542,13 +964,13 @@
             <w:fldChar w:fldCharType="begin"/>
           </w:r>
           <w:r>
-            <w:instrText xml:space="preserve"> PAGEREF _Toc15393 \h </w:instrText>
+            <w:instrText xml:space="preserve"> PAGEREF _Toc18653 \h </w:instrText>
           </w:r>
           <w:r>
             <w:fldChar w:fldCharType="separate"/>
           </w:r>
           <w:r>
-            <w:t>3</w:t>
+            <w:t>6</w:t>
           </w:r>
           <w:r>
             <w:fldChar w:fldCharType="end"/>
@@ -568,7 +990,7 @@
             <w:fldChar w:fldCharType="begin"/>
           </w:r>
           <w:r>
-            <w:instrText xml:space="preserve"> HYPERLINK \l _Toc14361 </w:instrText>
+            <w:instrText xml:space="preserve"> HYPERLINK \l _Toc16768 </w:instrText>
           </w:r>
           <w:r>
             <w:fldChar w:fldCharType="separate"/>
@@ -578,7 +1000,7 @@
               <w:rFonts w:hint="default"/>
               <w:lang w:val="en-US"/>
             </w:rPr>
-            <w:t>1.2.3. List of Key Objectives</w:t>
+            <w:t>2.3.3. Online Auction</w:t>
           </w:r>
           <w:r>
             <w:tab/>
@@ -587,13 +1009,58 @@
             <w:fldChar w:fldCharType="begin"/>
           </w:r>
           <w:r>
-            <w:instrText xml:space="preserve"> PAGEREF _Toc14361 \h </w:instrText>
+            <w:instrText xml:space="preserve"> PAGEREF _Toc16768 \h </w:instrText>
           </w:r>
           <w:r>
             <w:fldChar w:fldCharType="separate"/>
           </w:r>
           <w:r>
-            <w:t>3</w:t>
+            <w:t>6</w:t>
+          </w:r>
+          <w:r>
+            <w:fldChar w:fldCharType="end"/>
+          </w:r>
+          <w:r>
+            <w:fldChar w:fldCharType="end"/>
+          </w:r>
+        </w:p>
+        <w:p>
+          <w:pPr>
+            <w:pStyle w:val="144"/>
+            <w:tabs>
+              <w:tab w:val="right" w:leader="dot" w:pos="8306"/>
+            </w:tabs>
+          </w:pPr>
+          <w:r>
+            <w:fldChar w:fldCharType="begin"/>
+          </w:r>
+          <w:r>
+            <w:instrText xml:space="preserve"> HYPERLINK \l _Toc17363 </w:instrText>
+          </w:r>
+          <w:r>
+            <w:fldChar w:fldCharType="separate"/>
+          </w:r>
+          <w:r>
+            <w:rPr>
+              <w:rFonts w:hint="default"/>
+              <w:lang w:val="en-US"/>
+            </w:rPr>
+            <w:t>2.3.4. Transaction Management</w:t>
+          </w:r>
+          <w:r>
+            <w:tab/>
+          </w:r>
+          <w:r>
+            <w:fldChar w:fldCharType="begin"/>
+          </w:r>
+          <w:r>
+            <w:instrText xml:space="preserve"> PAGEREF _Toc17363 \h </w:instrText>
+          </w:r>
+          <w:r>
+            <w:fldChar w:fldCharType="separate"/>
+          </w:r>
+          <w:r>
+            <w:t>7</w:t>
           </w:r>
           <w:r>
             <w:fldChar w:fldCharType="end"/>
@@ -613,7 +1080,7 @@
             <w:fldChar w:fldCharType="begin"/>
           </w:r>
           <w:r>
-            <w:instrText xml:space="preserve"> HYPERLINK \l _Toc23131 </w:instrText>
+            <w:instrText xml:space="preserve"> HYPERLINK \l _Toc11285 </w:instrText>
           </w:r>
           <w:r>
             <w:fldChar w:fldCharType="separate"/>
@@ -623,7 +1090,7 @@
               <w:rFonts w:hint="default"/>
               <w:lang w:val="en-US"/>
             </w:rPr>
-            <w:t>1.3. Reference</w:t>
+            <w:t>2.4. Product Functions</w:t>
           </w:r>
           <w:r>
             <w:tab/>
@@ -632,13 +1099,13 @@
             <w:fldChar w:fldCharType="begin"/>
           </w:r>
           <w:r>
-            <w:instrText xml:space="preserve"> PAGEREF _Toc23131 \h </w:instrText>
+            <w:instrText xml:space="preserve"> PAGEREF _Toc11285 \h </w:instrText>
           </w:r>
           <w:r>
             <w:fldChar w:fldCharType="separate"/>
           </w:r>
           <w:r>
-            <w:t>4</w:t>
+            <w:t>7</w:t>
           </w:r>
           <w:r>
             <w:fldChar w:fldCharType="end"/>
@@ -658,7 +1125,7 @@
             <w:fldChar w:fldCharType="begin"/>
           </w:r>
           <w:r>
-            <w:instrText xml:space="preserve"> HYPERLINK \l _Toc14091 </w:instrText>
+            <w:instrText xml:space="preserve"> HYPERLINK \l _Toc18893 </w:instrText>
           </w:r>
           <w:r>
             <w:fldChar w:fldCharType="separate"/>
@@ -668,7 +1135,7 @@
               <w:rFonts w:hint="default"/>
               <w:lang w:val="en-US"/>
             </w:rPr>
-            <w:t>2. Overall Description</w:t>
+            <w:t>3. Specific Requirements</w:t>
           </w:r>
           <w:r>
             <w:tab/>
@@ -677,13 +1144,13 @@
             <w:fldChar w:fldCharType="begin"/>
           </w:r>
           <w:r>
-            <w:instrText xml:space="preserve"> PAGEREF _Toc14091 \h </w:instrText>
+            <w:instrText xml:space="preserve"> PAGEREF _Toc18893 \h </w:instrText>
           </w:r>
           <w:r>
             <w:fldChar w:fldCharType="separate"/>
           </w:r>
           <w:r>
-            <w:t>4</w:t>
+            <w:t>7</w:t>
           </w:r>
           <w:r>
             <w:fldChar w:fldCharType="end"/>
@@ -703,7 +1170,7 @@
             <w:fldChar w:fldCharType="begin"/>
           </w:r>
           <w:r>
-            <w:instrText xml:space="preserve"> HYPERLINK \l _Toc1225 </w:instrText>
+            <w:instrText xml:space="preserve"> HYPERLINK \l _Toc16538 </w:instrText>
           </w:r>
           <w:r>
             <w:fldChar w:fldCharType="separate"/>
@@ -713,7 +1180,7 @@
               <w:rFonts w:hint="default"/>
               <w:lang w:val="en-US"/>
             </w:rPr>
-            <w:t>2.1. Overview</w:t>
+            <w:t>3.1. Functional Requiments</w:t>
           </w:r>
           <w:r>
             <w:tab/>
@@ -722,13 +1189,13 @@
             <w:fldChar w:fldCharType="begin"/>
           </w:r>
           <w:r>
-            <w:instrText xml:space="preserve"> PAGEREF _Toc1225 \h </w:instrText>
+            <w:instrText xml:space="preserve"> PAGEREF _Toc16538 \h </w:instrText>
           </w:r>
           <w:r>
             <w:fldChar w:fldCharType="separate"/>
           </w:r>
           <w:r>
-            <w:t>4</w:t>
+            <w:t>7</w:t>
           </w:r>
           <w:r>
             <w:fldChar w:fldCharType="end"/>
@@ -748,547 +1215,7 @@
             <w:fldChar w:fldCharType="begin"/>
           </w:r>
           <w:r>
-            <w:instrText xml:space="preserve"> HYPERLINK \l _Toc9618 </w:instrText>
-          </w:r>
-          <w:r>
-            <w:fldChar w:fldCharType="separate"/>
-          </w:r>
-          <w:r>
-            <w:rPr>
-              <w:rFonts w:hint="default"/>
-              <w:lang w:val="en-US"/>
-            </w:rPr>
-            <w:t>2.2. Product Perspective</w:t>
-          </w:r>
-          <w:r>
-            <w:tab/>
-          </w:r>
-          <w:r>
-            <w:fldChar w:fldCharType="begin"/>
-          </w:r>
-          <w:r>
-            <w:instrText xml:space="preserve"> PAGEREF _Toc9618 \h </w:instrText>
-          </w:r>
-          <w:r>
-            <w:fldChar w:fldCharType="separate"/>
-          </w:r>
-          <w:r>
-            <w:t>5</w:t>
-          </w:r>
-          <w:r>
-            <w:fldChar w:fldCharType="end"/>
-          </w:r>
-          <w:r>
-            <w:fldChar w:fldCharType="end"/>
-          </w:r>
-        </w:p>
-        <w:p>
-          <w:pPr>
-            <w:pStyle w:val="144"/>
-            <w:tabs>
-              <w:tab w:val="right" w:leader="dot" w:pos="8306"/>
-            </w:tabs>
-          </w:pPr>
-          <w:r>
-            <w:fldChar w:fldCharType="begin"/>
-          </w:r>
-          <w:r>
-            <w:instrText xml:space="preserve"> HYPERLINK \l _Toc17627 </w:instrText>
-          </w:r>
-          <w:r>
-            <w:fldChar w:fldCharType="separate"/>
-          </w:r>
-          <w:r>
-            <w:rPr>
-              <w:rFonts w:hint="default"/>
-            </w:rPr>
-            <w:t xml:space="preserve">2.2.1. </w:t>
-          </w:r>
-          <w:r>
-            <w:t>. System Context</w:t>
-          </w:r>
-          <w:r>
-            <w:tab/>
-          </w:r>
-          <w:r>
-            <w:fldChar w:fldCharType="begin"/>
-          </w:r>
-          <w:r>
-            <w:instrText xml:space="preserve"> PAGEREF _Toc17627 \h </w:instrText>
-          </w:r>
-          <w:r>
-            <w:fldChar w:fldCharType="separate"/>
-          </w:r>
-          <w:r>
-            <w:t>5</w:t>
-          </w:r>
-          <w:r>
-            <w:fldChar w:fldCharType="end"/>
-          </w:r>
-          <w:r>
-            <w:fldChar w:fldCharType="end"/>
-          </w:r>
-        </w:p>
-        <w:p>
-          <w:pPr>
-            <w:pStyle w:val="144"/>
-            <w:tabs>
-              <w:tab w:val="right" w:leader="dot" w:pos="8306"/>
-            </w:tabs>
-          </w:pPr>
-          <w:r>
-            <w:fldChar w:fldCharType="begin"/>
-          </w:r>
-          <w:r>
-            <w:instrText xml:space="preserve"> HYPERLINK \l _Toc17157 </w:instrText>
-          </w:r>
-          <w:r>
-            <w:fldChar w:fldCharType="separate"/>
-          </w:r>
-          <w:r>
-            <w:t>2.2.2. External Interfaces</w:t>
-          </w:r>
-          <w:r>
-            <w:tab/>
-          </w:r>
-          <w:r>
-            <w:fldChar w:fldCharType="begin"/>
-          </w:r>
-          <w:r>
-            <w:instrText xml:space="preserve"> PAGEREF _Toc17157 \h </w:instrText>
-          </w:r>
-          <w:r>
-            <w:fldChar w:fldCharType="separate"/>
-          </w:r>
-          <w:r>
-            <w:t>5</w:t>
-          </w:r>
-          <w:r>
-            <w:fldChar w:fldCharType="end"/>
-          </w:r>
-          <w:r>
-            <w:fldChar w:fldCharType="end"/>
-          </w:r>
-        </w:p>
-        <w:p>
-          <w:pPr>
-            <w:pStyle w:val="144"/>
-            <w:tabs>
-              <w:tab w:val="right" w:leader="dot" w:pos="8306"/>
-            </w:tabs>
-          </w:pPr>
-          <w:r>
-            <w:fldChar w:fldCharType="begin"/>
-          </w:r>
-          <w:r>
-            <w:instrText xml:space="preserve"> HYPERLINK \l _Toc20903 </w:instrText>
-          </w:r>
-          <w:r>
-            <w:fldChar w:fldCharType="separate"/>
-          </w:r>
-          <w:r>
-            <w:rPr>
-              <w:rFonts w:hint="default"/>
-            </w:rPr>
-            <w:t xml:space="preserve">2.2.2. </w:t>
-          </w:r>
-          <w:r>
-            <w:t>User Experience</w:t>
-          </w:r>
-          <w:r>
-            <w:tab/>
-          </w:r>
-          <w:r>
-            <w:fldChar w:fldCharType="begin"/>
-          </w:r>
-          <w:r>
-            <w:instrText xml:space="preserve"> PAGEREF _Toc20903 \h </w:instrText>
-          </w:r>
-          <w:r>
-            <w:fldChar w:fldCharType="separate"/>
-          </w:r>
-          <w:r>
-            <w:t>6</w:t>
-          </w:r>
-          <w:r>
-            <w:fldChar w:fldCharType="end"/>
-          </w:r>
-          <w:r>
-            <w:fldChar w:fldCharType="end"/>
-          </w:r>
-        </w:p>
-        <w:p>
-          <w:pPr>
-            <w:pStyle w:val="143"/>
-            <w:tabs>
-              <w:tab w:val="right" w:leader="dot" w:pos="8306"/>
-            </w:tabs>
-          </w:pPr>
-          <w:r>
-            <w:fldChar w:fldCharType="begin"/>
-          </w:r>
-          <w:r>
-            <w:instrText xml:space="preserve"> HYPERLINK \l _Toc29394 </w:instrText>
-          </w:r>
-          <w:r>
-            <w:fldChar w:fldCharType="separate"/>
-          </w:r>
-          <w:r>
-            <w:rPr>
-              <w:rFonts w:hint="default"/>
-              <w:lang w:val="en-US"/>
-            </w:rPr>
-            <w:t>2.3. Product Features</w:t>
-          </w:r>
-          <w:r>
-            <w:tab/>
-          </w:r>
-          <w:r>
-            <w:fldChar w:fldCharType="begin"/>
-          </w:r>
-          <w:r>
-            <w:instrText xml:space="preserve"> PAGEREF _Toc29394 \h </w:instrText>
-          </w:r>
-          <w:r>
-            <w:fldChar w:fldCharType="separate"/>
-          </w:r>
-          <w:r>
-            <w:t>6</w:t>
-          </w:r>
-          <w:r>
-            <w:fldChar w:fldCharType="end"/>
-          </w:r>
-          <w:r>
-            <w:fldChar w:fldCharType="end"/>
-          </w:r>
-        </w:p>
-        <w:p>
-          <w:pPr>
-            <w:pStyle w:val="144"/>
-            <w:tabs>
-              <w:tab w:val="right" w:leader="dot" w:pos="8306"/>
-            </w:tabs>
-          </w:pPr>
-          <w:r>
-            <w:fldChar w:fldCharType="begin"/>
-          </w:r>
-          <w:r>
-            <w:instrText xml:space="preserve"> HYPERLINK \l _Toc11980 </w:instrText>
-          </w:r>
-          <w:r>
-            <w:fldChar w:fldCharType="separate"/>
-          </w:r>
-          <w:r>
-            <w:rPr>
-              <w:rFonts w:hint="default"/>
-              <w:lang w:val="en-US"/>
-            </w:rPr>
-            <w:t>2.3.1. NFT Creation and Management</w:t>
-          </w:r>
-          <w:r>
-            <w:tab/>
-          </w:r>
-          <w:r>
-            <w:fldChar w:fldCharType="begin"/>
-          </w:r>
-          <w:r>
-            <w:instrText xml:space="preserve"> PAGEREF _Toc11980 \h </w:instrText>
-          </w:r>
-          <w:r>
-            <w:fldChar w:fldCharType="separate"/>
-          </w:r>
-          <w:r>
-            <w:t>6</w:t>
-          </w:r>
-          <w:r>
-            <w:fldChar w:fldCharType="end"/>
-          </w:r>
-          <w:r>
-            <w:fldChar w:fldCharType="end"/>
-          </w:r>
-        </w:p>
-        <w:p>
-          <w:pPr>
-            <w:pStyle w:val="144"/>
-            <w:tabs>
-              <w:tab w:val="right" w:leader="dot" w:pos="8306"/>
-            </w:tabs>
-          </w:pPr>
-          <w:r>
-            <w:fldChar w:fldCharType="begin"/>
-          </w:r>
-          <w:r>
-            <w:instrText xml:space="preserve"> HYPERLINK \l _Toc18527 </w:instrText>
-          </w:r>
-          <w:r>
-            <w:fldChar w:fldCharType="separate"/>
-          </w:r>
-          <w:r>
-            <w:rPr>
-              <w:rFonts w:hint="default"/>
-              <w:lang w:val="en-US"/>
-            </w:rPr>
-            <w:t>2.3.2. Digital Marketplace</w:t>
-          </w:r>
-          <w:r>
-            <w:tab/>
-          </w:r>
-          <w:r>
-            <w:fldChar w:fldCharType="begin"/>
-          </w:r>
-          <w:r>
-            <w:instrText xml:space="preserve"> PAGEREF _Toc18527 \h </w:instrText>
-          </w:r>
-          <w:r>
-            <w:fldChar w:fldCharType="separate"/>
-          </w:r>
-          <w:r>
-            <w:t>6</w:t>
-          </w:r>
-          <w:r>
-            <w:fldChar w:fldCharType="end"/>
-          </w:r>
-          <w:r>
-            <w:fldChar w:fldCharType="end"/>
-          </w:r>
-        </w:p>
-        <w:p>
-          <w:pPr>
-            <w:pStyle w:val="144"/>
-            <w:tabs>
-              <w:tab w:val="right" w:leader="dot" w:pos="8306"/>
-            </w:tabs>
-          </w:pPr>
-          <w:r>
-            <w:fldChar w:fldCharType="begin"/>
-          </w:r>
-          <w:r>
-            <w:instrText xml:space="preserve"> HYPERLINK \l _Toc20305 </w:instrText>
-          </w:r>
-          <w:r>
-            <w:fldChar w:fldCharType="separate"/>
-          </w:r>
-          <w:r>
-            <w:rPr>
-              <w:rFonts w:hint="default"/>
-              <w:lang w:val="en-US"/>
-            </w:rPr>
-            <w:t>2.3.3. Online Auction</w:t>
-          </w:r>
-          <w:r>
-            <w:tab/>
-          </w:r>
-          <w:r>
-            <w:fldChar w:fldCharType="begin"/>
-          </w:r>
-          <w:r>
-            <w:instrText xml:space="preserve"> PAGEREF _Toc20305 \h </w:instrText>
-          </w:r>
-          <w:r>
-            <w:fldChar w:fldCharType="separate"/>
-          </w:r>
-          <w:r>
-            <w:t>6</w:t>
-          </w:r>
-          <w:r>
-            <w:fldChar w:fldCharType="end"/>
-          </w:r>
-          <w:r>
-            <w:fldChar w:fldCharType="end"/>
-          </w:r>
-        </w:p>
-        <w:p>
-          <w:pPr>
-            <w:pStyle w:val="144"/>
-            <w:tabs>
-              <w:tab w:val="right" w:leader="dot" w:pos="8306"/>
-            </w:tabs>
-          </w:pPr>
-          <w:r>
-            <w:fldChar w:fldCharType="begin"/>
-          </w:r>
-          <w:r>
-            <w:instrText xml:space="preserve"> HYPERLINK \l _Toc19175 </w:instrText>
-          </w:r>
-          <w:r>
-            <w:fldChar w:fldCharType="separate"/>
-          </w:r>
-          <w:r>
-            <w:rPr>
-              <w:rFonts w:hint="default"/>
-              <w:lang w:val="en-US"/>
-            </w:rPr>
-            <w:t>2.3.4. Transaction Management</w:t>
-          </w:r>
-          <w:r>
-            <w:tab/>
-          </w:r>
-          <w:r>
-            <w:fldChar w:fldCharType="begin"/>
-          </w:r>
-          <w:r>
-            <w:instrText xml:space="preserve"> PAGEREF _Toc19175 \h </w:instrText>
-          </w:r>
-          <w:r>
-            <w:fldChar w:fldCharType="separate"/>
-          </w:r>
-          <w:r>
-            <w:t>7</w:t>
-          </w:r>
-          <w:r>
-            <w:fldChar w:fldCharType="end"/>
-          </w:r>
-          <w:r>
-            <w:fldChar w:fldCharType="end"/>
-          </w:r>
-        </w:p>
-        <w:p>
-          <w:pPr>
-            <w:pStyle w:val="143"/>
-            <w:tabs>
-              <w:tab w:val="right" w:leader="dot" w:pos="8306"/>
-            </w:tabs>
-          </w:pPr>
-          <w:r>
-            <w:fldChar w:fldCharType="begin"/>
-          </w:r>
-          <w:r>
-            <w:instrText xml:space="preserve"> HYPERLINK \l _Toc17554 </w:instrText>
-          </w:r>
-          <w:r>
-            <w:fldChar w:fldCharType="separate"/>
-          </w:r>
-          <w:r>
-            <w:rPr>
-              <w:rFonts w:hint="default"/>
-              <w:lang w:val="en-US"/>
-            </w:rPr>
-            <w:t>2.4. Product Functions</w:t>
-          </w:r>
-          <w:r>
-            <w:tab/>
-          </w:r>
-          <w:r>
-            <w:fldChar w:fldCharType="begin"/>
-          </w:r>
-          <w:r>
-            <w:instrText xml:space="preserve"> PAGEREF _Toc17554 \h </w:instrText>
-          </w:r>
-          <w:r>
-            <w:fldChar w:fldCharType="separate"/>
-          </w:r>
-          <w:r>
-            <w:t>7</w:t>
-          </w:r>
-          <w:r>
-            <w:fldChar w:fldCharType="end"/>
-          </w:r>
-          <w:r>
-            <w:fldChar w:fldCharType="end"/>
-          </w:r>
-        </w:p>
-        <w:p>
-          <w:pPr>
-            <w:pStyle w:val="142"/>
-            <w:tabs>
-              <w:tab w:val="right" w:leader="dot" w:pos="8306"/>
-            </w:tabs>
-          </w:pPr>
-          <w:r>
-            <w:fldChar w:fldCharType="begin"/>
-          </w:r>
-          <w:r>
-            <w:instrText xml:space="preserve"> HYPERLINK \l _Toc31033 </w:instrText>
-          </w:r>
-          <w:r>
-            <w:fldChar w:fldCharType="separate"/>
-          </w:r>
-          <w:r>
-            <w:rPr>
-              <w:rFonts w:hint="default"/>
-              <w:lang w:val="en-US"/>
-            </w:rPr>
-            <w:t>3. Specific Requirements</w:t>
-          </w:r>
-          <w:r>
-            <w:tab/>
-          </w:r>
-          <w:r>
-            <w:fldChar w:fldCharType="begin"/>
-          </w:r>
-          <w:r>
-            <w:instrText xml:space="preserve"> PAGEREF _Toc31033 \h </w:instrText>
-          </w:r>
-          <w:r>
-            <w:fldChar w:fldCharType="separate"/>
-          </w:r>
-          <w:r>
-            <w:t>7</w:t>
-          </w:r>
-          <w:r>
-            <w:fldChar w:fldCharType="end"/>
-          </w:r>
-          <w:r>
-            <w:fldChar w:fldCharType="end"/>
-          </w:r>
-        </w:p>
-        <w:p>
-          <w:pPr>
-            <w:pStyle w:val="143"/>
-            <w:tabs>
-              <w:tab w:val="right" w:leader="dot" w:pos="8306"/>
-            </w:tabs>
-          </w:pPr>
-          <w:r>
-            <w:fldChar w:fldCharType="begin"/>
-          </w:r>
-          <w:r>
-            <w:instrText xml:space="preserve"> HYPERLINK \l _Toc377 </w:instrText>
-          </w:r>
-          <w:r>
-            <w:fldChar w:fldCharType="separate"/>
-          </w:r>
-          <w:r>
-            <w:rPr>
-              <w:rFonts w:hint="default"/>
-              <w:lang w:val="en-US"/>
-            </w:rPr>
-            <w:t>3.1. Functional Requiments</w:t>
-          </w:r>
-          <w:r>
-            <w:tab/>
-          </w:r>
-          <w:r>
-            <w:fldChar w:fldCharType="begin"/>
-          </w:r>
-          <w:r>
-            <w:instrText xml:space="preserve"> PAGEREF _Toc377 \h </w:instrText>
-          </w:r>
-          <w:r>
-            <w:fldChar w:fldCharType="separate"/>
-          </w:r>
-          <w:r>
-            <w:t>7</w:t>
-          </w:r>
-          <w:r>
-            <w:fldChar w:fldCharType="end"/>
-          </w:r>
-          <w:r>
-            <w:fldChar w:fldCharType="end"/>
-          </w:r>
-        </w:p>
-        <w:p>
-          <w:pPr>
-            <w:pStyle w:val="143"/>
-            <w:tabs>
-              <w:tab w:val="right" w:leader="dot" w:pos="8306"/>
-            </w:tabs>
-          </w:pPr>
-          <w:r>
-            <w:fldChar w:fldCharType="begin"/>
-          </w:r>
-          <w:r>
-            <w:instrText xml:space="preserve"> HYPERLINK \l _Toc5259 </w:instrText>
+            <w:instrText xml:space="preserve"> HYPERLINK \l _Toc12803 </w:instrText>
           </w:r>
           <w:r>
             <w:fldChar w:fldCharType="separate"/>
@@ -1307,7 +1234,7 @@
             <w:fldChar w:fldCharType="begin"/>
           </w:r>
           <w:r>
-            <w:instrText xml:space="preserve"> PAGEREF _Toc5259 \h </w:instrText>
+            <w:instrText xml:space="preserve"> PAGEREF _Toc12803 \h </w:instrText>
           </w:r>
           <w:r>
             <w:fldChar w:fldCharType="separate"/>
@@ -1377,7 +1304,7 @@
           <w:lang w:val="en-US"/>
         </w:rPr>
       </w:pPr>
-      <w:bookmarkStart w:id="2" w:name="_Toc20156"/>
+      <w:bookmarkStart w:id="0" w:name="_Toc11714"/>
       <w:r>
         <w:rPr>
           <w:rFonts w:hint="default"/>
@@ -1385,7 +1312,7 @@
         </w:rPr>
         <w:t>Introduction</w:t>
       </w:r>
-      <w:bookmarkEnd w:id="2"/>
+      <w:bookmarkEnd w:id="0"/>
     </w:p>
     <w:p>
       <w:pPr>
@@ -1396,7 +1323,7 @@
           <w:lang w:val="en-US"/>
         </w:rPr>
       </w:pPr>
-      <w:bookmarkStart w:id="3" w:name="_Toc9121"/>
+      <w:bookmarkStart w:id="1" w:name="_Toc28479"/>
       <w:r>
         <w:rPr>
           <w:rFonts w:hint="default"/>
@@ -1404,7 +1331,7 @@
         </w:rPr>
         <w:t>Purpose</w:t>
       </w:r>
-      <w:bookmarkEnd w:id="3"/>
+      <w:bookmarkEnd w:id="1"/>
     </w:p>
     <w:p>
       <w:pPr>
@@ -1435,7 +1362,7 @@
           <w:lang w:val="en-US"/>
         </w:rPr>
       </w:pPr>
-      <w:bookmarkStart w:id="4" w:name="_Toc26303"/>
+      <w:bookmarkStart w:id="2" w:name="_Toc18513"/>
       <w:r>
         <w:rPr>
           <w:rFonts w:hint="default"/>
@@ -1443,7 +1370,7 @@
         </w:rPr>
         <w:t>Document Conventions</w:t>
       </w:r>
-      <w:bookmarkEnd w:id="4"/>
+      <w:bookmarkEnd w:id="2"/>
     </w:p>
     <w:p>
       <w:pPr>
@@ -1533,121 +1460,121 @@
           <w:lang w:val="en-US"/>
         </w:rPr>
       </w:pPr>
-      <w:bookmarkStart w:id="5" w:name="_Toc14767"/>
+      <w:bookmarkStart w:id="3" w:name="_Toc3182"/>
       <w:r>
         <w:rPr>
           <w:rFonts w:hint="default"/>
           <w:lang w:val="en-US"/>
         </w:rPr>
         <w:t>Project Scope</w:t>
+      </w:r>
+      <w:bookmarkEnd w:id="3"/>
+    </w:p>
+    <w:p>
+      <w:pPr>
+        <w:pStyle w:val="4"/>
+        <w:bidi w:val="0"/>
+        <w:rPr>
+          <w:rFonts w:hint="default"/>
+          <w:lang w:val="en-US"/>
+        </w:rPr>
+      </w:pPr>
+      <w:bookmarkStart w:id="4" w:name="_Toc6729"/>
+      <w:r>
+        <w:rPr>
+          <w:rFonts w:hint="default"/>
+          <w:lang w:val="en-US"/>
+        </w:rPr>
+        <w:t>Define the Project Objectives</w:t>
+      </w:r>
+      <w:bookmarkEnd w:id="4"/>
+    </w:p>
+    <w:p>
+      <w:pPr>
+        <w:pStyle w:val="89"/>
+        <w:bidi w:val="0"/>
+        <w:rPr>
+          <w:rFonts w:hint="default"/>
+          <w:lang w:val="en-US"/>
+        </w:rPr>
+      </w:pPr>
+      <w:r>
+        <w:rPr>
+          <w:rFonts w:hint="default"/>
+          <w:lang w:val="en-US"/>
+        </w:rPr>
+        <w:t>HASHGRAPH EXPLORERS</w:t>
+      </w:r>
+    </w:p>
+    <w:p>
+      <w:pPr>
+        <w:pStyle w:val="89"/>
+        <w:bidi w:val="0"/>
+        <w:rPr>
+          <w:rFonts w:hint="default"/>
+          <w:lang w:val="en-US"/>
+        </w:rPr>
+      </w:pPr>
+      <w:r>
+        <w:rPr>
+          <w:rFonts w:hint="default"/>
+          <w:lang w:val="en-US"/>
+        </w:rPr>
+        <w:t>Explore and discover the possibilities of building with Hedera technology in this Open track. Designed for those getting started in Web3, experiment and build a basic application that showcases your understanding of Hedera’s core functionalities.</w:t>
+      </w:r>
+    </w:p>
+    <w:p>
+      <w:pPr>
+        <w:rPr>
+          <w:rFonts w:hint="default"/>
+          <w:lang w:val="en-US"/>
+        </w:rPr>
+      </w:pPr>
+    </w:p>
+    <w:p>
+      <w:pPr>
+        <w:rPr>
+          <w:rFonts w:hint="default"/>
+          <w:lang w:val="en-US"/>
+        </w:rPr>
+      </w:pPr>
+      <w:r>
+        <w:rPr>
+          <w:rFonts w:hint="default"/>
+          <w:lang w:val="en-US"/>
+        </w:rPr>
+        <w:t>The scope of the Aucy project encompasses the development of an online marketplace and online auction platform aimed at facilitating efficient and secure auction processes for users. The platform will provide a user-friendly interface for both auctioneers and bidders, ensuring transparency and reliability throughout the auction proceedings.</w:t>
+      </w:r>
+    </w:p>
+    <w:p>
+      <w:pPr>
+        <w:rPr>
+          <w:rFonts w:hint="default"/>
+          <w:lang w:val="en-US"/>
+        </w:rPr>
+      </w:pPr>
+    </w:p>
+    <w:p>
+      <w:pPr>
+        <w:pStyle w:val="4"/>
+        <w:bidi w:val="0"/>
+        <w:rPr>
+          <w:rFonts w:hint="default"/>
+          <w:lang w:val="en-US"/>
+        </w:rPr>
+      </w:pPr>
+      <w:bookmarkStart w:id="5" w:name="_Toc18831"/>
+      <w:r>
+        <w:rPr>
+          <w:rFonts w:hint="default"/>
+          <w:lang w:val="en-US"/>
+        </w:rPr>
+        <w:t>Identify Stackholders</w:t>
       </w:r>
       <w:bookmarkEnd w:id="5"/>
     </w:p>
     <w:p>
       <w:pPr>
-        <w:pStyle w:val="4"/>
-        <w:bidi w:val="0"/>
-        <w:rPr>
-          <w:rFonts w:hint="default"/>
-          <w:lang w:val="en-US"/>
-        </w:rPr>
-      </w:pPr>
-      <w:bookmarkStart w:id="6" w:name="_Toc1779"/>
-      <w:r>
-        <w:rPr>
-          <w:rFonts w:hint="default"/>
-          <w:lang w:val="en-US"/>
-        </w:rPr>
-        <w:t>Define the Project Objectives</w:t>
-      </w:r>
-      <w:bookmarkEnd w:id="6"/>
-    </w:p>
-    <w:p>
-      <w:pPr>
-        <w:pStyle w:val="89"/>
-        <w:bidi w:val="0"/>
-        <w:rPr>
-          <w:rFonts w:hint="default"/>
-          <w:lang w:val="en-US"/>
-        </w:rPr>
-      </w:pPr>
-      <w:r>
-        <w:rPr>
-          <w:rFonts w:hint="default"/>
-          <w:lang w:val="en-US"/>
-        </w:rPr>
-        <w:t>HASHGRAPH EXPLORERS</w:t>
-      </w:r>
-    </w:p>
-    <w:p>
-      <w:pPr>
-        <w:pStyle w:val="89"/>
-        <w:bidi w:val="0"/>
-        <w:rPr>
-          <w:rFonts w:hint="default"/>
-          <w:lang w:val="en-US"/>
-        </w:rPr>
-      </w:pPr>
-      <w:r>
-        <w:rPr>
-          <w:rFonts w:hint="default"/>
-          <w:lang w:val="en-US"/>
-        </w:rPr>
-        <w:t>Explore and discover the possibilities of building with Hedera technology in this Open track. Designed for those getting started in Web3, experiment and build a basic application that showcases your understanding of Hedera’s core functionalities.</w:t>
-      </w:r>
-    </w:p>
-    <w:p>
-      <w:pPr>
-        <w:rPr>
-          <w:rFonts w:hint="default"/>
-          <w:lang w:val="en-US"/>
-        </w:rPr>
-      </w:pPr>
-    </w:p>
-    <w:p>
-      <w:pPr>
-        <w:rPr>
-          <w:rFonts w:hint="default"/>
-          <w:lang w:val="en-US"/>
-        </w:rPr>
-      </w:pPr>
-      <w:r>
-        <w:rPr>
-          <w:rFonts w:hint="default"/>
-          <w:lang w:val="en-US"/>
-        </w:rPr>
-        <w:t>The scope of the Aucy project encompasses the development of an online marketplace and online auction platform aimed at facilitating efficient and secure auction processes for users. The platform will provide a user-friendly interface for both auctioneers and bidders, ensuring transparency and reliability throughout the auction proceedings.</w:t>
-      </w:r>
-    </w:p>
-    <w:p>
-      <w:pPr>
-        <w:rPr>
-          <w:rFonts w:hint="default"/>
-          <w:lang w:val="en-US"/>
-        </w:rPr>
-      </w:pPr>
-    </w:p>
-    <w:p>
-      <w:pPr>
-        <w:pStyle w:val="4"/>
-        <w:bidi w:val="0"/>
-        <w:rPr>
-          <w:rFonts w:hint="default"/>
-          <w:lang w:val="en-US"/>
-        </w:rPr>
-      </w:pPr>
-      <w:bookmarkStart w:id="7" w:name="_Toc15393"/>
-      <w:r>
-        <w:rPr>
-          <w:rFonts w:hint="default"/>
-          <w:lang w:val="en-US"/>
-        </w:rPr>
-        <w:t>Identify Stackholders</w:t>
-      </w:r>
-      <w:bookmarkEnd w:id="7"/>
-    </w:p>
-    <w:p>
-      <w:pPr>
         <w:numPr>
           <w:ilvl w:val="0"/>
           <w:numId w:val="0"/>
@@ -1675,7 +1602,7 @@
           <w:lang w:val="en-US"/>
         </w:rPr>
       </w:pPr>
-      <w:bookmarkStart w:id="8" w:name="_Toc14361"/>
+      <w:bookmarkStart w:id="6" w:name="_Toc15082"/>
       <w:r>
         <w:rPr>
           <w:rFonts w:hint="default"/>
@@ -1683,7 +1610,7 @@
         </w:rPr>
         <w:t>List of Key Objectives</w:t>
       </w:r>
-      <w:bookmarkEnd w:id="8"/>
+      <w:bookmarkEnd w:id="6"/>
     </w:p>
     <w:p>
       <w:pPr>
@@ -2106,7 +2033,7 @@
           <w:lang w:val="en-US"/>
         </w:rPr>
       </w:pPr>
-      <w:bookmarkStart w:id="9" w:name="_Toc23131"/>
+      <w:bookmarkStart w:id="7" w:name="_Toc3140"/>
       <w:r>
         <w:rPr>
           <w:rFonts w:hint="default"/>
@@ -2114,7 +2041,7 @@
         </w:rPr>
         <w:t>Reference</w:t>
       </w:r>
-      <w:bookmarkEnd w:id="9"/>
+      <w:bookmarkEnd w:id="7"/>
     </w:p>
     <w:p>
       <w:pPr>
@@ -2241,7 +2168,7 @@
           <w:lang w:val="en-US"/>
         </w:rPr>
       </w:pPr>
-      <w:bookmarkStart w:id="10" w:name="_Toc14091"/>
+      <w:bookmarkStart w:id="8" w:name="_Toc32547"/>
       <w:r>
         <w:rPr>
           <w:rFonts w:hint="default"/>
@@ -2249,7 +2176,7 @@
         </w:rPr>
         <w:t>Overall Description</w:t>
       </w:r>
-      <w:bookmarkEnd w:id="10"/>
+      <w:bookmarkEnd w:id="8"/>
       <w:r>
         <w:rPr>
           <w:rFonts w:hint="default"/>
@@ -2267,7 +2194,7 @@
           <w:lang w:val="en-US"/>
         </w:rPr>
       </w:pPr>
-      <w:bookmarkStart w:id="11" w:name="_Toc1225"/>
+      <w:bookmarkStart w:id="9" w:name="_Toc11315"/>
       <w:r>
         <w:rPr>
           <w:rFonts w:hint="default"/>
@@ -2275,7 +2202,7 @@
         </w:rPr>
         <w:t>Overview</w:t>
       </w:r>
-      <w:bookmarkEnd w:id="11"/>
+      <w:bookmarkEnd w:id="9"/>
     </w:p>
     <w:p>
       <w:pPr>
@@ -2301,7 +2228,7 @@
           <w:lang w:val="en-US"/>
         </w:rPr>
       </w:pPr>
-      <w:bookmarkStart w:id="12" w:name="_Toc9618"/>
+      <w:bookmarkStart w:id="10" w:name="_Toc9389"/>
       <w:r>
         <w:rPr>
           <w:rFonts w:hint="default"/>
@@ -2309,7 +2236,7 @@
         </w:rPr>
         <w:t>Product Perspective</w:t>
       </w:r>
-      <w:bookmarkEnd w:id="12"/>
+      <w:bookmarkEnd w:id="10"/>
     </w:p>
     <w:p>
       <w:pPr>
@@ -2332,11 +2259,11 @@
         <w:bidi w:val="0"/>
         <w:ind w:left="0" w:leftChars="0" w:firstLine="0" w:firstLineChars="0"/>
       </w:pPr>
-      <w:bookmarkStart w:id="13" w:name="_Toc17627"/>
+      <w:bookmarkStart w:id="11" w:name="_Toc18990"/>
       <w:r>
         <w:t>. System Context</w:t>
       </w:r>
-      <w:bookmarkEnd w:id="13"/>
+      <w:bookmarkEnd w:id="11"/>
     </w:p>
     <w:p>
       <w:pPr>
@@ -2490,16 +2417,17 @@
       <w:pPr>
         <w:pStyle w:val="4"/>
         <w:numPr>
+          <w:ilvl w:val="2"/>
           <w:numId w:val="0"/>
         </w:numPr>
         <w:bidi w:val="0"/>
         <w:ind w:leftChars="0"/>
       </w:pPr>
-      <w:bookmarkStart w:id="14" w:name="_Toc17157"/>
+      <w:bookmarkStart w:id="12" w:name="_Toc17165"/>
       <w:r>
         <w:t>2.2.2. External Interfaces</w:t>
       </w:r>
-      <w:bookmarkEnd w:id="14"/>
+      <w:bookmarkEnd w:id="12"/>
     </w:p>
     <w:p>
       <w:pPr>
@@ -2652,6 +2580,7 @@
         <w:keepLines w:val="0"/>
         <w:widowControl/>
         <w:numPr>
+          <w:ilvl w:val="0"/>
           <w:numId w:val="0"/>
         </w:numPr>
         <w:suppressLineNumbers w:val="0"/>
@@ -2666,11 +2595,11 @@
         <w:pStyle w:val="4"/>
         <w:bidi w:val="0"/>
       </w:pPr>
-      <w:bookmarkStart w:id="15" w:name="_Toc20903"/>
+      <w:bookmarkStart w:id="13" w:name="_Toc6588"/>
       <w:r>
         <w:t>User Experience</w:t>
       </w:r>
-      <w:bookmarkEnd w:id="15"/>
+      <w:bookmarkEnd w:id="13"/>
     </w:p>
     <w:p>
       <w:pPr>
@@ -2807,7 +2736,7 @@
           <w:lang w:val="en-US"/>
         </w:rPr>
       </w:pPr>
-      <w:bookmarkStart w:id="16" w:name="_Toc29394"/>
+      <w:bookmarkStart w:id="14" w:name="_Toc6517"/>
       <w:r>
         <w:rPr>
           <w:rFonts w:hint="default"/>
@@ -2815,7 +2744,7 @@
         </w:rPr>
         <w:t>Product Features</w:t>
       </w:r>
-      <w:bookmarkEnd w:id="16"/>
+      <w:bookmarkEnd w:id="14"/>
     </w:p>
     <w:p>
       <w:pPr>
@@ -2826,7 +2755,7 @@
           <w:lang w:val="en-US"/>
         </w:rPr>
       </w:pPr>
-      <w:bookmarkStart w:id="17" w:name="_Toc11980"/>
+      <w:bookmarkStart w:id="15" w:name="_Toc30698"/>
       <w:r>
         <w:rPr>
           <w:rFonts w:hint="default"/>
@@ -2834,7 +2763,7 @@
         </w:rPr>
         <w:t>NFT Creation and Management</w:t>
       </w:r>
-      <w:bookmarkEnd w:id="17"/>
+      <w:bookmarkEnd w:id="15"/>
     </w:p>
     <w:p>
       <w:pPr>
@@ -2887,6 +2816,14 @@
           <w:lang w:val="en-US"/>
         </w:rPr>
         <w:tab/>
+      </w:r>
+      <w:r>
+        <w:rPr>
+          <w:rFonts w:hint="default"/>
+          <w:b w:val="0"/>
+          <w:bCs w:val="0"/>
+          <w:lang w:val="en-US"/>
+        </w:rPr>
         <w:t>defining their properties (e.g., title, description, and unique attributes).</w:t>
       </w:r>
     </w:p>
@@ -2983,7 +2920,7 @@
           <w:lang w:val="en-US"/>
         </w:rPr>
       </w:pPr>
-      <w:bookmarkStart w:id="18" w:name="_Toc18527"/>
+      <w:bookmarkStart w:id="16" w:name="_Toc18653"/>
       <w:r>
         <w:rPr>
           <w:rFonts w:hint="default"/>
@@ -2991,7 +2928,7 @@
         </w:rPr>
         <w:t>Digital Marketplace</w:t>
       </w:r>
-      <w:bookmarkEnd w:id="18"/>
+      <w:bookmarkEnd w:id="16"/>
     </w:p>
     <w:p>
       <w:pPr>
@@ -3066,7 +3003,7 @@
           <w:lang w:val="en-US"/>
         </w:rPr>
       </w:pPr>
-      <w:bookmarkStart w:id="19" w:name="_Toc20305"/>
+      <w:bookmarkStart w:id="17" w:name="_Toc16768"/>
       <w:r>
         <w:rPr>
           <w:rFonts w:hint="default"/>
@@ -3074,7 +3011,7 @@
         </w:rPr>
         <w:t>Online Auction</w:t>
       </w:r>
-      <w:bookmarkEnd w:id="19"/>
+      <w:bookmarkEnd w:id="17"/>
     </w:p>
     <w:p>
       <w:pPr>
@@ -3257,7 +3194,7 @@
           <w:lang w:val="en-US"/>
         </w:rPr>
       </w:pPr>
-      <w:bookmarkStart w:id="20" w:name="_Toc19175"/>
+      <w:bookmarkStart w:id="18" w:name="_Toc17363"/>
       <w:r>
         <w:rPr>
           <w:rFonts w:hint="default"/>
@@ -3265,7 +3202,7 @@
         </w:rPr>
         <w:t>Transaction Management</w:t>
       </w:r>
-      <w:bookmarkEnd w:id="20"/>
+      <w:bookmarkEnd w:id="18"/>
     </w:p>
     <w:p>
       <w:pPr>
@@ -3420,80 +3357,1260 @@
           <w:lang w:val="en-US"/>
         </w:rPr>
       </w:pPr>
-      <w:bookmarkStart w:id="21" w:name="_Toc17554"/>
+      <w:bookmarkStart w:id="19" w:name="_Toc11285"/>
       <w:r>
         <w:rPr>
           <w:rFonts w:hint="default"/>
           <w:lang w:val="en-US"/>
         </w:rPr>
         <w:t>Product Functions</w:t>
+      </w:r>
+      <w:bookmarkEnd w:id="19"/>
+    </w:p>
+    <w:p>
+      <w:pPr>
+        <w:pStyle w:val="2"/>
+        <w:bidi w:val="0"/>
+        <w:rPr>
+          <w:rFonts w:hint="default"/>
+          <w:lang w:val="en-US"/>
+        </w:rPr>
+      </w:pPr>
+      <w:bookmarkStart w:id="20" w:name="_Toc18893"/>
+      <w:r>
+        <w:rPr>
+          <w:rFonts w:hint="default"/>
+          <w:lang w:val="en-US"/>
+        </w:rPr>
+        <w:t>Specific Requirements</w:t>
+      </w:r>
+      <w:bookmarkEnd w:id="20"/>
+    </w:p>
+    <w:p>
+      <w:pPr>
+        <w:pStyle w:val="3"/>
+        <w:bidi w:val="0"/>
+        <w:rPr>
+          <w:rFonts w:hint="default"/>
+          <w:lang w:val="en-US"/>
+        </w:rPr>
+      </w:pPr>
+      <w:bookmarkStart w:id="21" w:name="_Toc16538"/>
+      <w:r>
+        <w:rPr>
+          <w:rFonts w:hint="default"/>
+          <w:lang w:val="en-US"/>
+        </w:rPr>
+        <w:t>Functional Requiments</w:t>
       </w:r>
       <w:bookmarkEnd w:id="21"/>
     </w:p>
     <w:p>
       <w:pPr>
-        <w:pStyle w:val="2"/>
+        <w:pStyle w:val="4"/>
         <w:bidi w:val="0"/>
         <w:rPr>
           <w:rFonts w:hint="default"/>
           <w:lang w:val="en-US"/>
         </w:rPr>
       </w:pPr>
-      <w:bookmarkStart w:id="22" w:name="_Toc31033"/>
       <w:r>
         <w:rPr>
           <w:rFonts w:hint="default"/>
           <w:lang w:val="en-US"/>
         </w:rPr>
-        <w:t>Specific Requirements</w:t>
+        <w:t>Connect wallet using Metamask</w:t>
+      </w:r>
+    </w:p>
+    <w:tbl>
+      <w:tblPr>
+        <w:tblStyle w:val="111"/>
+        <w:tblW w:w="0" w:type="auto"/>
+        <w:tblInd w:w="0" w:type="dxa"/>
+        <w:tblBorders>
+          <w:top w:val="single" w:color="auto" w:sz="4" w:space="0"/>
+          <w:left w:val="single" w:color="auto" w:sz="4" w:space="0"/>
+          <w:bottom w:val="single" w:color="auto" w:sz="4" w:space="0"/>
+          <w:right w:val="single" w:color="auto" w:sz="4" w:space="0"/>
+          <w:insideH w:val="single" w:color="auto" w:sz="4" w:space="0"/>
+          <w:insideV w:val="single" w:color="auto" w:sz="4" w:space="0"/>
+        </w:tblBorders>
+        <w:tblLayout w:type="autofit"/>
+        <w:tblCellMar>
+          <w:left w:w="108" w:type="dxa"/>
+          <w:right w:w="108" w:type="dxa"/>
+        </w:tblCellMar>
+      </w:tblPr>
+      <w:tblGrid>
+        <w:gridCol w:w="4261"/>
+        <w:gridCol w:w="4261"/>
+      </w:tblGrid>
+      <w:tr>
+        <w:tblPrEx>
+          <w:tblBorders>
+            <w:top w:val="single" w:color="auto" w:sz="4" w:space="0"/>
+            <w:left w:val="single" w:color="auto" w:sz="4" w:space="0"/>
+            <w:bottom w:val="single" w:color="auto" w:sz="4" w:space="0"/>
+            <w:right w:val="single" w:color="auto" w:sz="4" w:space="0"/>
+            <w:insideH w:val="single" w:color="auto" w:sz="4" w:space="0"/>
+            <w:insideV w:val="single" w:color="auto" w:sz="4" w:space="0"/>
+          </w:tblBorders>
+          <w:tblCellMar>
+            <w:left w:w="108" w:type="dxa"/>
+            <w:right w:w="108" w:type="dxa"/>
+          </w:tblCellMar>
+        </w:tblPrEx>
+        <w:tc>
+          <w:tcPr>
+            <w:tcW w:w="4261" w:type="dxa"/>
+          </w:tcPr>
+          <w:p>
+            <w:pPr>
+              <w:rPr>
+                <w:rFonts w:hint="default"/>
+                <w:b/>
+                <w:bCs/>
+                <w:vertAlign w:val="baseline"/>
+                <w:lang w:val="en-US"/>
+              </w:rPr>
+            </w:pPr>
+            <w:r>
+              <w:rPr>
+                <w:rFonts w:hint="default"/>
+                <w:b/>
+                <w:bCs/>
+                <w:vertAlign w:val="baseline"/>
+                <w:lang w:val="en-US"/>
+              </w:rPr>
+              <w:t>Use Case Id</w:t>
+            </w:r>
+          </w:p>
+        </w:tc>
+        <w:tc>
+          <w:tcPr>
+            <w:tcW w:w="4261" w:type="dxa"/>
+          </w:tcPr>
+          <w:p>
+            <w:pPr>
+              <w:rPr>
+                <w:rFonts w:hint="default"/>
+                <w:vertAlign w:val="baseline"/>
+                <w:lang w:val="en-US"/>
+              </w:rPr>
+            </w:pPr>
+            <w:r>
+              <w:rPr>
+                <w:rFonts w:hint="default"/>
+                <w:vertAlign w:val="baseline"/>
+                <w:lang w:val="en-US"/>
+              </w:rPr>
+              <w:t>AUCY_USC_01</w:t>
+            </w:r>
+          </w:p>
+        </w:tc>
+      </w:tr>
+      <w:tr>
+        <w:tblPrEx>
+          <w:tblBorders>
+            <w:top w:val="single" w:color="auto" w:sz="4" w:space="0"/>
+            <w:left w:val="single" w:color="auto" w:sz="4" w:space="0"/>
+            <w:bottom w:val="single" w:color="auto" w:sz="4" w:space="0"/>
+            <w:right w:val="single" w:color="auto" w:sz="4" w:space="0"/>
+            <w:insideH w:val="single" w:color="auto" w:sz="4" w:space="0"/>
+            <w:insideV w:val="single" w:color="auto" w:sz="4" w:space="0"/>
+          </w:tblBorders>
+          <w:tblCellMar>
+            <w:left w:w="108" w:type="dxa"/>
+            <w:right w:w="108" w:type="dxa"/>
+          </w:tblCellMar>
+        </w:tblPrEx>
+        <w:tc>
+          <w:tcPr>
+            <w:tcW w:w="4261" w:type="dxa"/>
+          </w:tcPr>
+          <w:p>
+            <w:pPr>
+              <w:rPr>
+                <w:rFonts w:hint="default"/>
+                <w:b/>
+                <w:bCs/>
+                <w:vertAlign w:val="baseline"/>
+                <w:lang w:val="en-US"/>
+              </w:rPr>
+            </w:pPr>
+            <w:r>
+              <w:rPr>
+                <w:rFonts w:hint="default"/>
+                <w:b/>
+                <w:bCs/>
+                <w:vertAlign w:val="baseline"/>
+                <w:lang w:val="en-US"/>
+              </w:rPr>
+              <w:t>Description</w:t>
+            </w:r>
+          </w:p>
+        </w:tc>
+        <w:tc>
+          <w:tcPr>
+            <w:tcW w:w="4261" w:type="dxa"/>
+          </w:tcPr>
+          <w:p>
+            <w:pPr>
+              <w:rPr>
+                <w:rFonts w:hint="default"/>
+                <w:i/>
+                <w:iCs/>
+                <w:vertAlign w:val="baseline"/>
+                <w:lang w:val="en-US"/>
+              </w:rPr>
+            </w:pPr>
+            <w:r>
+              <w:rPr>
+                <w:rFonts w:hint="default"/>
+                <w:vertAlign w:val="baseline"/>
+                <w:lang w:val="en-US"/>
+              </w:rPr>
+              <w:t xml:space="preserve">Connect wallet to dapp using </w:t>
+            </w:r>
+            <w:r>
+              <w:rPr>
+                <w:rFonts w:hint="default"/>
+                <w:i/>
+                <w:iCs/>
+                <w:vertAlign w:val="baseline"/>
+                <w:lang w:val="en-US"/>
+              </w:rPr>
+              <w:t>Metamask</w:t>
+            </w:r>
+          </w:p>
+        </w:tc>
+      </w:tr>
+      <w:tr>
+        <w:tblPrEx>
+          <w:tblBorders>
+            <w:top w:val="single" w:color="auto" w:sz="4" w:space="0"/>
+            <w:left w:val="single" w:color="auto" w:sz="4" w:space="0"/>
+            <w:bottom w:val="single" w:color="auto" w:sz="4" w:space="0"/>
+            <w:right w:val="single" w:color="auto" w:sz="4" w:space="0"/>
+            <w:insideH w:val="single" w:color="auto" w:sz="4" w:space="0"/>
+            <w:insideV w:val="single" w:color="auto" w:sz="4" w:space="0"/>
+          </w:tblBorders>
+          <w:tblCellMar>
+            <w:left w:w="108" w:type="dxa"/>
+            <w:right w:w="108" w:type="dxa"/>
+          </w:tblCellMar>
+        </w:tblPrEx>
+        <w:tc>
+          <w:tcPr>
+            <w:tcW w:w="4261" w:type="dxa"/>
+          </w:tcPr>
+          <w:p>
+            <w:pPr>
+              <w:rPr>
+                <w:rFonts w:hint="default"/>
+                <w:b/>
+                <w:bCs/>
+                <w:vertAlign w:val="baseline"/>
+                <w:lang w:val="en-US"/>
+              </w:rPr>
+            </w:pPr>
+            <w:r>
+              <w:rPr>
+                <w:rFonts w:hint="default"/>
+                <w:b/>
+                <w:bCs/>
+                <w:vertAlign w:val="baseline"/>
+                <w:lang w:val="en-US"/>
+              </w:rPr>
+              <w:t>Trigger</w:t>
+            </w:r>
+          </w:p>
+        </w:tc>
+        <w:tc>
+          <w:tcPr>
+            <w:tcW w:w="4261" w:type="dxa"/>
+          </w:tcPr>
+          <w:p>
+            <w:pPr>
+              <w:rPr>
+                <w:rFonts w:hint="default"/>
+                <w:vertAlign w:val="baseline"/>
+                <w:lang w:val="en-US"/>
+              </w:rPr>
+            </w:pPr>
+            <w:r>
+              <w:rPr>
+                <w:rFonts w:hint="default"/>
+                <w:vertAlign w:val="baseline"/>
+                <w:lang w:val="en-US"/>
+              </w:rPr>
+              <w:t>Click connect wallet button on screen</w:t>
+            </w:r>
+          </w:p>
+        </w:tc>
+      </w:tr>
+      <w:tr>
+        <w:tblPrEx>
+          <w:tblBorders>
+            <w:top w:val="single" w:color="auto" w:sz="4" w:space="0"/>
+            <w:left w:val="single" w:color="auto" w:sz="4" w:space="0"/>
+            <w:bottom w:val="single" w:color="auto" w:sz="4" w:space="0"/>
+            <w:right w:val="single" w:color="auto" w:sz="4" w:space="0"/>
+            <w:insideH w:val="single" w:color="auto" w:sz="4" w:space="0"/>
+            <w:insideV w:val="single" w:color="auto" w:sz="4" w:space="0"/>
+          </w:tblBorders>
+          <w:tblCellMar>
+            <w:left w:w="108" w:type="dxa"/>
+            <w:right w:w="108" w:type="dxa"/>
+          </w:tblCellMar>
+        </w:tblPrEx>
+        <w:tc>
+          <w:tcPr>
+            <w:tcW w:w="4261" w:type="dxa"/>
+          </w:tcPr>
+          <w:p>
+            <w:pPr>
+              <w:rPr>
+                <w:rFonts w:hint="default"/>
+                <w:b/>
+                <w:bCs/>
+                <w:vertAlign w:val="baseline"/>
+                <w:lang w:val="en-US"/>
+              </w:rPr>
+            </w:pPr>
+            <w:r>
+              <w:rPr>
+                <w:rFonts w:hint="default"/>
+                <w:b/>
+                <w:bCs/>
+                <w:vertAlign w:val="baseline"/>
+                <w:lang w:val="en-US"/>
+              </w:rPr>
+              <w:t>Main Flow</w:t>
+            </w:r>
+          </w:p>
+        </w:tc>
+        <w:tc>
+          <w:tcPr>
+            <w:tcW w:w="4261" w:type="dxa"/>
+          </w:tcPr>
+          <w:p>
+            <w:pPr>
+              <w:numPr>
+                <w:ilvl w:val="0"/>
+                <w:numId w:val="32"/>
+              </w:numPr>
+              <w:rPr>
+                <w:rFonts w:hint="default"/>
+                <w:vertAlign w:val="baseline"/>
+                <w:lang w:val="en-US"/>
+              </w:rPr>
+            </w:pPr>
+            <w:r>
+              <w:rPr>
+                <w:rFonts w:hint="default"/>
+                <w:vertAlign w:val="baseline"/>
+                <w:lang w:val="en-US"/>
+              </w:rPr>
+              <w:t>User choose wallet type on dialog</w:t>
+            </w:r>
+          </w:p>
+          <w:p>
+            <w:pPr>
+              <w:numPr>
+                <w:ilvl w:val="0"/>
+                <w:numId w:val="32"/>
+              </w:numPr>
+              <w:rPr>
+                <w:rFonts w:hint="default"/>
+                <w:vertAlign w:val="baseline"/>
+                <w:lang w:val="en-US"/>
+              </w:rPr>
+            </w:pPr>
+            <w:r>
+              <w:rPr>
+                <w:rFonts w:hint="default"/>
+                <w:vertAlign w:val="baseline"/>
+                <w:lang w:val="en-US"/>
+              </w:rPr>
+              <w:t>Open selected wallet dialog then user start step by step to connect</w:t>
+            </w:r>
+          </w:p>
+          <w:p>
+            <w:pPr>
+              <w:numPr>
+                <w:ilvl w:val="0"/>
+                <w:numId w:val="32"/>
+              </w:numPr>
+              <w:rPr>
+                <w:rFonts w:hint="default"/>
+                <w:vertAlign w:val="baseline"/>
+                <w:lang w:val="en-US"/>
+              </w:rPr>
+            </w:pPr>
+            <w:r>
+              <w:rPr>
+                <w:rFonts w:hint="default"/>
+                <w:vertAlign w:val="baseline"/>
+                <w:lang w:val="en-US"/>
+              </w:rPr>
+              <w:t>Connected</w:t>
+            </w:r>
+          </w:p>
+        </w:tc>
+      </w:tr>
+      <w:tr>
+        <w:tblPrEx>
+          <w:tblBorders>
+            <w:top w:val="single" w:color="auto" w:sz="4" w:space="0"/>
+            <w:left w:val="single" w:color="auto" w:sz="4" w:space="0"/>
+            <w:bottom w:val="single" w:color="auto" w:sz="4" w:space="0"/>
+            <w:right w:val="single" w:color="auto" w:sz="4" w:space="0"/>
+            <w:insideH w:val="single" w:color="auto" w:sz="4" w:space="0"/>
+            <w:insideV w:val="single" w:color="auto" w:sz="4" w:space="0"/>
+          </w:tblBorders>
+        </w:tblPrEx>
+        <w:tc>
+          <w:tcPr>
+            <w:tcW w:w="4261" w:type="dxa"/>
+          </w:tcPr>
+          <w:p>
+            <w:pPr>
+              <w:rPr>
+                <w:rFonts w:hint="default"/>
+                <w:b/>
+                <w:bCs/>
+                <w:vertAlign w:val="baseline"/>
+                <w:lang w:val="en-US"/>
+              </w:rPr>
+            </w:pPr>
+            <w:r>
+              <w:rPr>
+                <w:rFonts w:hint="default"/>
+                <w:b/>
+                <w:bCs/>
+                <w:vertAlign w:val="baseline"/>
+                <w:lang w:val="en-US"/>
+              </w:rPr>
+              <w:t>Precondition</w:t>
+            </w:r>
+          </w:p>
+        </w:tc>
+        <w:tc>
+          <w:tcPr>
+            <w:tcW w:w="4261" w:type="dxa"/>
+          </w:tcPr>
+          <w:p>
+            <w:pPr>
+              <w:rPr>
+                <w:rFonts w:hint="default"/>
+                <w:vertAlign w:val="baseline"/>
+                <w:lang w:val="en-US"/>
+              </w:rPr>
+            </w:pPr>
+            <w:r>
+              <w:rPr>
+                <w:rFonts w:hint="default"/>
+                <w:vertAlign w:val="baseline"/>
+                <w:lang w:val="en-US"/>
+              </w:rPr>
+              <w:t>Null</w:t>
+            </w:r>
+          </w:p>
+        </w:tc>
+      </w:tr>
+      <w:tr>
+        <w:tblPrEx>
+          <w:tblBorders>
+            <w:top w:val="single" w:color="auto" w:sz="4" w:space="0"/>
+            <w:left w:val="single" w:color="auto" w:sz="4" w:space="0"/>
+            <w:bottom w:val="single" w:color="auto" w:sz="4" w:space="0"/>
+            <w:right w:val="single" w:color="auto" w:sz="4" w:space="0"/>
+            <w:insideH w:val="single" w:color="auto" w:sz="4" w:space="0"/>
+            <w:insideV w:val="single" w:color="auto" w:sz="4" w:space="0"/>
+          </w:tblBorders>
+          <w:tblCellMar>
+            <w:left w:w="108" w:type="dxa"/>
+            <w:right w:w="108" w:type="dxa"/>
+          </w:tblCellMar>
+        </w:tblPrEx>
+        <w:tc>
+          <w:tcPr>
+            <w:tcW w:w="4261" w:type="dxa"/>
+          </w:tcPr>
+          <w:p>
+            <w:pPr>
+              <w:rPr>
+                <w:rFonts w:hint="default"/>
+                <w:b/>
+                <w:bCs/>
+                <w:vertAlign w:val="baseline"/>
+                <w:lang w:val="en-US"/>
+              </w:rPr>
+            </w:pPr>
+            <w:r>
+              <w:rPr>
+                <w:rFonts w:hint="default"/>
+                <w:b/>
+                <w:bCs/>
+                <w:vertAlign w:val="baseline"/>
+                <w:lang w:val="en-US"/>
+              </w:rPr>
+              <w:t>Exception</w:t>
+            </w:r>
+          </w:p>
+        </w:tc>
+        <w:tc>
+          <w:tcPr>
+            <w:tcW w:w="4261" w:type="dxa"/>
+          </w:tcPr>
+          <w:p>
+            <w:pPr>
+              <w:rPr>
+                <w:rFonts w:hint="default"/>
+                <w:vertAlign w:val="baseline"/>
+                <w:lang w:val="en-US"/>
+              </w:rPr>
+            </w:pPr>
+            <w:r>
+              <w:rPr>
+                <w:rFonts w:hint="default"/>
+                <w:vertAlign w:val="baseline"/>
+                <w:lang w:val="en-US"/>
+              </w:rPr>
+              <w:t>Display error dialog</w:t>
+            </w:r>
+          </w:p>
+        </w:tc>
+      </w:tr>
+    </w:tbl>
+    <w:p>
+      <w:pPr>
+        <w:rPr>
+          <w:rFonts w:hint="default"/>
+          <w:lang w:val="en-US"/>
+        </w:rPr>
+      </w:pPr>
+    </w:p>
+    <w:p>
+      <w:pPr>
+        <w:pStyle w:val="4"/>
+        <w:bidi w:val="0"/>
+        <w:rPr>
+          <w:rFonts w:hint="default"/>
+          <w:lang w:val="en-US"/>
+        </w:rPr>
+      </w:pPr>
+      <w:r>
+        <w:rPr>
+          <w:rFonts w:hint="default"/>
+          <w:lang w:val="en-US"/>
+        </w:rPr>
+        <w:t>Connect wallet by Hashpack</w:t>
+      </w:r>
+    </w:p>
+    <w:tbl>
+      <w:tblPr>
+        <w:tblStyle w:val="111"/>
+        <w:tblW w:w="0" w:type="auto"/>
+        <w:tblInd w:w="0" w:type="dxa"/>
+        <w:tblBorders>
+          <w:top w:val="single" w:color="auto" w:sz="4" w:space="0"/>
+          <w:left w:val="single" w:color="auto" w:sz="4" w:space="0"/>
+          <w:bottom w:val="single" w:color="auto" w:sz="4" w:space="0"/>
+          <w:right w:val="single" w:color="auto" w:sz="4" w:space="0"/>
+          <w:insideH w:val="single" w:color="auto" w:sz="4" w:space="0"/>
+          <w:insideV w:val="single" w:color="auto" w:sz="4" w:space="0"/>
+        </w:tblBorders>
+        <w:tblLayout w:type="autofit"/>
+        <w:tblCellMar>
+          <w:top w:w="0" w:type="dxa"/>
+          <w:left w:w="108" w:type="dxa"/>
+          <w:bottom w:w="0" w:type="dxa"/>
+          <w:right w:w="108" w:type="dxa"/>
+        </w:tblCellMar>
+      </w:tblPr>
+      <w:tblGrid>
+        <w:gridCol w:w="4261"/>
+        <w:gridCol w:w="4261"/>
+      </w:tblGrid>
+      <w:tr>
+        <w:tblPrEx>
+          <w:tblBorders>
+            <w:top w:val="single" w:color="auto" w:sz="4" w:space="0"/>
+            <w:left w:val="single" w:color="auto" w:sz="4" w:space="0"/>
+            <w:bottom w:val="single" w:color="auto" w:sz="4" w:space="0"/>
+            <w:right w:val="single" w:color="auto" w:sz="4" w:space="0"/>
+            <w:insideH w:val="single" w:color="auto" w:sz="4" w:space="0"/>
+            <w:insideV w:val="single" w:color="auto" w:sz="4" w:space="0"/>
+          </w:tblBorders>
+          <w:tblCellMar>
+            <w:top w:w="0" w:type="dxa"/>
+            <w:left w:w="108" w:type="dxa"/>
+            <w:bottom w:w="0" w:type="dxa"/>
+            <w:right w:w="108" w:type="dxa"/>
+          </w:tblCellMar>
+        </w:tblPrEx>
+        <w:tc>
+          <w:tcPr>
+            <w:tcW w:w="4261" w:type="dxa"/>
+          </w:tcPr>
+          <w:p>
+            <w:pPr>
+              <w:rPr>
+                <w:rFonts w:hint="default"/>
+                <w:b/>
+                <w:bCs/>
+                <w:vertAlign w:val="baseline"/>
+                <w:lang w:val="en-US"/>
+              </w:rPr>
+            </w:pPr>
+            <w:r>
+              <w:rPr>
+                <w:rFonts w:hint="default"/>
+                <w:b/>
+                <w:bCs/>
+                <w:vertAlign w:val="baseline"/>
+                <w:lang w:val="en-US"/>
+              </w:rPr>
+              <w:t>Use Case Id</w:t>
+            </w:r>
+          </w:p>
+        </w:tc>
+        <w:tc>
+          <w:tcPr>
+            <w:tcW w:w="4261" w:type="dxa"/>
+          </w:tcPr>
+          <w:p>
+            <w:pPr>
+              <w:rPr>
+                <w:rFonts w:hint="default"/>
+                <w:vertAlign w:val="baseline"/>
+                <w:lang w:val="en-US"/>
+              </w:rPr>
+            </w:pPr>
+            <w:r>
+              <w:rPr>
+                <w:rFonts w:hint="default"/>
+                <w:vertAlign w:val="baseline"/>
+                <w:lang w:val="en-US"/>
+              </w:rPr>
+              <w:t>AUCY_USC_02</w:t>
+            </w:r>
+          </w:p>
+        </w:tc>
+      </w:tr>
+      <w:tr>
+        <w:tblPrEx>
+          <w:tblBorders>
+            <w:top w:val="single" w:color="auto" w:sz="4" w:space="0"/>
+            <w:left w:val="single" w:color="auto" w:sz="4" w:space="0"/>
+            <w:bottom w:val="single" w:color="auto" w:sz="4" w:space="0"/>
+            <w:right w:val="single" w:color="auto" w:sz="4" w:space="0"/>
+            <w:insideH w:val="single" w:color="auto" w:sz="4" w:space="0"/>
+            <w:insideV w:val="single" w:color="auto" w:sz="4" w:space="0"/>
+          </w:tblBorders>
+          <w:tblCellMar>
+            <w:top w:w="0" w:type="dxa"/>
+            <w:left w:w="108" w:type="dxa"/>
+            <w:bottom w:w="0" w:type="dxa"/>
+            <w:right w:w="108" w:type="dxa"/>
+          </w:tblCellMar>
+        </w:tblPrEx>
+        <w:tc>
+          <w:tcPr>
+            <w:tcW w:w="4261" w:type="dxa"/>
+          </w:tcPr>
+          <w:p>
+            <w:pPr>
+              <w:rPr>
+                <w:rFonts w:hint="default"/>
+                <w:b/>
+                <w:bCs/>
+                <w:vertAlign w:val="baseline"/>
+                <w:lang w:val="en-US"/>
+              </w:rPr>
+            </w:pPr>
+            <w:r>
+              <w:rPr>
+                <w:rFonts w:hint="default"/>
+                <w:b/>
+                <w:bCs/>
+                <w:vertAlign w:val="baseline"/>
+                <w:lang w:val="en-US"/>
+              </w:rPr>
+              <w:t>Description</w:t>
+            </w:r>
+          </w:p>
+        </w:tc>
+        <w:tc>
+          <w:tcPr>
+            <w:tcW w:w="4261" w:type="dxa"/>
+          </w:tcPr>
+          <w:p>
+            <w:pPr>
+              <w:rPr>
+                <w:rFonts w:hint="default"/>
+                <w:i/>
+                <w:iCs/>
+                <w:vertAlign w:val="baseline"/>
+                <w:lang w:val="en-US"/>
+              </w:rPr>
+            </w:pPr>
+            <w:r>
+              <w:rPr>
+                <w:rFonts w:hint="default"/>
+                <w:vertAlign w:val="baseline"/>
+                <w:lang w:val="en-US"/>
+              </w:rPr>
+              <w:t xml:space="preserve">Connect wallet to dapp using </w:t>
+            </w:r>
+            <w:r>
+              <w:rPr>
+                <w:rFonts w:hint="default"/>
+                <w:i/>
+                <w:iCs/>
+                <w:vertAlign w:val="baseline"/>
+                <w:lang w:val="en-US"/>
+              </w:rPr>
+              <w:t>Hashpack</w:t>
+            </w:r>
+          </w:p>
+        </w:tc>
+      </w:tr>
+      <w:tr>
+        <w:tblPrEx>
+          <w:tblBorders>
+            <w:top w:val="single" w:color="auto" w:sz="4" w:space="0"/>
+            <w:left w:val="single" w:color="auto" w:sz="4" w:space="0"/>
+            <w:bottom w:val="single" w:color="auto" w:sz="4" w:space="0"/>
+            <w:right w:val="single" w:color="auto" w:sz="4" w:space="0"/>
+            <w:insideH w:val="single" w:color="auto" w:sz="4" w:space="0"/>
+            <w:insideV w:val="single" w:color="auto" w:sz="4" w:space="0"/>
+          </w:tblBorders>
+          <w:tblCellMar>
+            <w:top w:w="0" w:type="dxa"/>
+            <w:left w:w="108" w:type="dxa"/>
+            <w:bottom w:w="0" w:type="dxa"/>
+            <w:right w:w="108" w:type="dxa"/>
+          </w:tblCellMar>
+        </w:tblPrEx>
+        <w:tc>
+          <w:tcPr>
+            <w:tcW w:w="4261" w:type="dxa"/>
+          </w:tcPr>
+          <w:p>
+            <w:pPr>
+              <w:rPr>
+                <w:rFonts w:hint="default"/>
+                <w:b/>
+                <w:bCs/>
+                <w:vertAlign w:val="baseline"/>
+                <w:lang w:val="en-US"/>
+              </w:rPr>
+            </w:pPr>
+            <w:r>
+              <w:rPr>
+                <w:rFonts w:hint="default"/>
+                <w:b/>
+                <w:bCs/>
+                <w:vertAlign w:val="baseline"/>
+                <w:lang w:val="en-US"/>
+              </w:rPr>
+              <w:t>Trigger</w:t>
+            </w:r>
+          </w:p>
+        </w:tc>
+        <w:tc>
+          <w:tcPr>
+            <w:tcW w:w="4261" w:type="dxa"/>
+          </w:tcPr>
+          <w:p>
+            <w:pPr>
+              <w:rPr>
+                <w:rFonts w:hint="default"/>
+                <w:vertAlign w:val="baseline"/>
+                <w:lang w:val="en-US"/>
+              </w:rPr>
+            </w:pPr>
+            <w:r>
+              <w:rPr>
+                <w:rFonts w:hint="default"/>
+                <w:vertAlign w:val="baseline"/>
+                <w:lang w:val="en-US"/>
+              </w:rPr>
+              <w:t>Click connect wallet button on screen</w:t>
+            </w:r>
+          </w:p>
+        </w:tc>
+      </w:tr>
+      <w:tr>
+        <w:tblPrEx>
+          <w:tblBorders>
+            <w:top w:val="single" w:color="auto" w:sz="4" w:space="0"/>
+            <w:left w:val="single" w:color="auto" w:sz="4" w:space="0"/>
+            <w:bottom w:val="single" w:color="auto" w:sz="4" w:space="0"/>
+            <w:right w:val="single" w:color="auto" w:sz="4" w:space="0"/>
+            <w:insideH w:val="single" w:color="auto" w:sz="4" w:space="0"/>
+            <w:insideV w:val="single" w:color="auto" w:sz="4" w:space="0"/>
+          </w:tblBorders>
+          <w:tblCellMar>
+            <w:top w:w="0" w:type="dxa"/>
+            <w:left w:w="108" w:type="dxa"/>
+            <w:bottom w:w="0" w:type="dxa"/>
+            <w:right w:w="108" w:type="dxa"/>
+          </w:tblCellMar>
+        </w:tblPrEx>
+        <w:tc>
+          <w:tcPr>
+            <w:tcW w:w="4261" w:type="dxa"/>
+          </w:tcPr>
+          <w:p>
+            <w:pPr>
+              <w:rPr>
+                <w:rFonts w:hint="default"/>
+                <w:b/>
+                <w:bCs/>
+                <w:vertAlign w:val="baseline"/>
+                <w:lang w:val="en-US"/>
+              </w:rPr>
+            </w:pPr>
+            <w:r>
+              <w:rPr>
+                <w:rFonts w:hint="default"/>
+                <w:b/>
+                <w:bCs/>
+                <w:vertAlign w:val="baseline"/>
+                <w:lang w:val="en-US"/>
+              </w:rPr>
+              <w:t>Main Flow</w:t>
+            </w:r>
+          </w:p>
+        </w:tc>
+        <w:tc>
+          <w:tcPr>
+            <w:tcW w:w="4261" w:type="dxa"/>
+          </w:tcPr>
+          <w:p>
+            <w:pPr>
+              <w:numPr>
+                <w:ilvl w:val="0"/>
+                <w:numId w:val="32"/>
+              </w:numPr>
+              <w:rPr>
+                <w:rFonts w:hint="default"/>
+                <w:vertAlign w:val="baseline"/>
+                <w:lang w:val="en-US"/>
+              </w:rPr>
+            </w:pPr>
+            <w:r>
+              <w:rPr>
+                <w:rFonts w:hint="default"/>
+                <w:vertAlign w:val="baseline"/>
+                <w:lang w:val="en-US"/>
+              </w:rPr>
+              <w:t xml:space="preserve">User choose </w:t>
+            </w:r>
+            <w:r>
+              <w:rPr>
+                <w:rFonts w:hint="default"/>
+                <w:i/>
+                <w:iCs/>
+                <w:vertAlign w:val="baseline"/>
+                <w:lang w:val="en-US"/>
+              </w:rPr>
+              <w:t>Metamask</w:t>
+            </w:r>
+            <w:r>
+              <w:rPr>
+                <w:rFonts w:hint="default"/>
+                <w:vertAlign w:val="baseline"/>
+                <w:lang w:val="en-US"/>
+              </w:rPr>
+              <w:t xml:space="preserve"> on group wallet buttons</w:t>
+            </w:r>
+          </w:p>
+          <w:p>
+            <w:pPr>
+              <w:numPr>
+                <w:ilvl w:val="0"/>
+                <w:numId w:val="32"/>
+              </w:numPr>
+              <w:rPr>
+                <w:rFonts w:hint="default"/>
+                <w:vertAlign w:val="baseline"/>
+                <w:lang w:val="en-US"/>
+              </w:rPr>
+            </w:pPr>
+            <w:r>
+              <w:rPr>
+                <w:rFonts w:hint="default"/>
+                <w:vertAlign w:val="baseline"/>
+                <w:lang w:val="en-US"/>
+              </w:rPr>
+              <w:t>Open selected wallet dialog then user start step by step to connect</w:t>
+            </w:r>
+          </w:p>
+          <w:p>
+            <w:pPr>
+              <w:numPr>
+                <w:ilvl w:val="0"/>
+                <w:numId w:val="32"/>
+              </w:numPr>
+              <w:rPr>
+                <w:rFonts w:hint="default"/>
+                <w:vertAlign w:val="baseline"/>
+                <w:lang w:val="en-US"/>
+              </w:rPr>
+            </w:pPr>
+            <w:r>
+              <w:rPr>
+                <w:rFonts w:hint="default"/>
+                <w:vertAlign w:val="baseline"/>
+                <w:lang w:val="en-US"/>
+              </w:rPr>
+              <w:t>Connected</w:t>
+            </w:r>
+          </w:p>
+        </w:tc>
+      </w:tr>
+      <w:tr>
+        <w:tblPrEx>
+          <w:tblBorders>
+            <w:top w:val="single" w:color="auto" w:sz="4" w:space="0"/>
+            <w:left w:val="single" w:color="auto" w:sz="4" w:space="0"/>
+            <w:bottom w:val="single" w:color="auto" w:sz="4" w:space="0"/>
+            <w:right w:val="single" w:color="auto" w:sz="4" w:space="0"/>
+            <w:insideH w:val="single" w:color="auto" w:sz="4" w:space="0"/>
+            <w:insideV w:val="single" w:color="auto" w:sz="4" w:space="0"/>
+          </w:tblBorders>
+          <w:tblCellMar>
+            <w:top w:w="0" w:type="dxa"/>
+            <w:left w:w="108" w:type="dxa"/>
+            <w:bottom w:w="0" w:type="dxa"/>
+            <w:right w:w="108" w:type="dxa"/>
+          </w:tblCellMar>
+        </w:tblPrEx>
+        <w:tc>
+          <w:tcPr>
+            <w:tcW w:w="4261" w:type="dxa"/>
+          </w:tcPr>
+          <w:p>
+            <w:pPr>
+              <w:rPr>
+                <w:rFonts w:hint="default"/>
+                <w:b/>
+                <w:bCs/>
+                <w:vertAlign w:val="baseline"/>
+                <w:lang w:val="en-US"/>
+              </w:rPr>
+            </w:pPr>
+            <w:r>
+              <w:rPr>
+                <w:rFonts w:hint="default"/>
+                <w:b/>
+                <w:bCs/>
+                <w:vertAlign w:val="baseline"/>
+                <w:lang w:val="en-US"/>
+              </w:rPr>
+              <w:t>Precondition</w:t>
+            </w:r>
+          </w:p>
+        </w:tc>
+        <w:tc>
+          <w:tcPr>
+            <w:tcW w:w="4261" w:type="dxa"/>
+          </w:tcPr>
+          <w:p>
+            <w:pPr>
+              <w:rPr>
+                <w:rFonts w:hint="default"/>
+                <w:vertAlign w:val="baseline"/>
+                <w:lang w:val="en-US"/>
+              </w:rPr>
+            </w:pPr>
+            <w:r>
+              <w:rPr>
+                <w:rFonts w:hint="default"/>
+                <w:vertAlign w:val="baseline"/>
+                <w:lang w:val="en-US"/>
+              </w:rPr>
+              <w:t>Null</w:t>
+            </w:r>
+          </w:p>
+        </w:tc>
+      </w:tr>
+      <w:tr>
+        <w:tblPrEx>
+          <w:tblBorders>
+            <w:top w:val="single" w:color="auto" w:sz="4" w:space="0"/>
+            <w:left w:val="single" w:color="auto" w:sz="4" w:space="0"/>
+            <w:bottom w:val="single" w:color="auto" w:sz="4" w:space="0"/>
+            <w:right w:val="single" w:color="auto" w:sz="4" w:space="0"/>
+            <w:insideH w:val="single" w:color="auto" w:sz="4" w:space="0"/>
+            <w:insideV w:val="single" w:color="auto" w:sz="4" w:space="0"/>
+          </w:tblBorders>
+          <w:tblCellMar>
+            <w:top w:w="0" w:type="dxa"/>
+            <w:left w:w="108" w:type="dxa"/>
+            <w:bottom w:w="0" w:type="dxa"/>
+            <w:right w:w="108" w:type="dxa"/>
+          </w:tblCellMar>
+        </w:tblPrEx>
+        <w:tc>
+          <w:tcPr>
+            <w:tcW w:w="4261" w:type="dxa"/>
+          </w:tcPr>
+          <w:p>
+            <w:pPr>
+              <w:rPr>
+                <w:rFonts w:hint="default"/>
+                <w:b/>
+                <w:bCs/>
+                <w:vertAlign w:val="baseline"/>
+                <w:lang w:val="en-US"/>
+              </w:rPr>
+            </w:pPr>
+            <w:r>
+              <w:rPr>
+                <w:rFonts w:hint="default"/>
+                <w:b/>
+                <w:bCs/>
+                <w:vertAlign w:val="baseline"/>
+                <w:lang w:val="en-US"/>
+              </w:rPr>
+              <w:t>Exception</w:t>
+            </w:r>
+          </w:p>
+        </w:tc>
+        <w:tc>
+          <w:tcPr>
+            <w:tcW w:w="4261" w:type="dxa"/>
+          </w:tcPr>
+          <w:p>
+            <w:pPr>
+              <w:rPr>
+                <w:rFonts w:hint="default"/>
+                <w:vertAlign w:val="baseline"/>
+                <w:lang w:val="en-US"/>
+              </w:rPr>
+            </w:pPr>
+            <w:r>
+              <w:rPr>
+                <w:rFonts w:hint="default"/>
+                <w:vertAlign w:val="baseline"/>
+                <w:lang w:val="en-US"/>
+              </w:rPr>
+              <w:t>Display error dialog</w:t>
+            </w:r>
+          </w:p>
+        </w:tc>
+      </w:tr>
+    </w:tbl>
+    <w:p>
+      <w:pPr>
+        <w:rPr>
+          <w:rFonts w:hint="default"/>
+          <w:lang w:val="en-US"/>
+        </w:rPr>
+      </w:pPr>
+    </w:p>
+    <w:p>
+      <w:pPr>
+        <w:pStyle w:val="4"/>
+        <w:bidi w:val="0"/>
+        <w:rPr>
+          <w:rFonts w:hint="default"/>
+          <w:lang w:val="en-US"/>
+        </w:rPr>
+      </w:pPr>
+      <w:r>
+        <w:rPr>
+          <w:rFonts w:hint="default"/>
+          <w:lang w:val="en-US"/>
+        </w:rPr>
+        <w:t>Create NFT</w:t>
+      </w:r>
+    </w:p>
+    <w:p>
+      <w:pPr>
+        <w:pStyle w:val="4"/>
+        <w:bidi w:val="0"/>
+        <w:rPr>
+          <w:rFonts w:hint="default"/>
+          <w:lang w:val="en-US"/>
+        </w:rPr>
+      </w:pPr>
+      <w:r>
+        <w:rPr>
+          <w:rFonts w:hint="default"/>
+          <w:lang w:val="en-US"/>
+        </w:rPr>
+        <w:t xml:space="preserve">Preview NFT </w:t>
+      </w:r>
+    </w:p>
+    <w:p>
+      <w:pPr>
+        <w:pStyle w:val="4"/>
+        <w:bidi w:val="0"/>
+        <w:rPr>
+          <w:rFonts w:hint="default"/>
+          <w:lang w:val="en-US"/>
+        </w:rPr>
+      </w:pPr>
+      <w:r>
+        <w:rPr>
+          <w:rFonts w:hint="default"/>
+          <w:lang w:val="en-US"/>
+        </w:rPr>
+        <w:t>Placing bids</w:t>
+      </w:r>
+    </w:p>
+    <w:p>
+      <w:pPr>
+        <w:pStyle w:val="4"/>
+        <w:bidi w:val="0"/>
+        <w:rPr>
+          <w:rFonts w:hint="default"/>
+          <w:lang w:val="en-US"/>
+        </w:rPr>
+      </w:pPr>
+      <w:r>
+        <w:rPr>
+          <w:rFonts w:hint="default"/>
+          <w:lang w:val="en-US"/>
+        </w:rPr>
+        <w:t>Create auction</w:t>
+      </w:r>
+    </w:p>
+    <w:p>
+      <w:pPr>
+        <w:pStyle w:val="4"/>
+        <w:bidi w:val="0"/>
+        <w:rPr>
+          <w:rFonts w:hint="default"/>
+          <w:lang w:val="en-US"/>
+        </w:rPr>
+      </w:pPr>
+      <w:r>
+        <w:rPr>
+          <w:rFonts w:hint="default"/>
+          <w:lang w:val="en-US"/>
+        </w:rPr>
+        <w:t>Preview auction</w:t>
+      </w:r>
+    </w:p>
+    <w:p>
+      <w:pPr>
+        <w:pStyle w:val="4"/>
+        <w:bidi w:val="0"/>
+        <w:rPr>
+          <w:rFonts w:hint="default"/>
+          <w:lang w:val="en-US"/>
+        </w:rPr>
+      </w:pPr>
+      <w:r>
+        <w:rPr>
+          <w:rFonts w:hint="default"/>
+          <w:lang w:val="en-US"/>
+        </w:rPr>
+        <w:t>Monitor auction</w:t>
+      </w:r>
+    </w:p>
+    <w:p>
+      <w:pPr>
+        <w:pStyle w:val="3"/>
+        <w:bidi w:val="0"/>
+        <w:rPr>
+          <w:rFonts w:hint="default"/>
+          <w:lang w:val="en-US"/>
+        </w:rPr>
+      </w:pPr>
+      <w:bookmarkStart w:id="22" w:name="_Toc12803"/>
+      <w:r>
+        <w:rPr>
+          <w:rFonts w:hint="default"/>
+          <w:lang w:val="en-US"/>
+        </w:rPr>
+        <w:t>Non-Functional Requirements</w:t>
       </w:r>
       <w:bookmarkEnd w:id="22"/>
     </w:p>
     <w:p>
       <w:pPr>
-        <w:pStyle w:val="3"/>
+        <w:pStyle w:val="4"/>
         <w:bidi w:val="0"/>
         <w:rPr>
           <w:rFonts w:hint="default"/>
           <w:lang w:val="en-US"/>
         </w:rPr>
       </w:pPr>
-      <w:bookmarkStart w:id="23" w:name="_Toc377"/>
       <w:r>
         <w:rPr>
           <w:rFonts w:hint="default"/>
           <w:lang w:val="en-US"/>
         </w:rPr>
-        <w:t>Functional Requiments</w:t>
+        <w:t>Performance</w:t>
       </w:r>
-      <w:bookmarkEnd w:id="23"/>
     </w:p>
     <w:p>
       <w:pPr>
+        <w:pStyle w:val="4"/>
+        <w:bidi w:val="0"/>
         <w:rPr>
           <w:rFonts w:hint="default"/>
           <w:lang w:val="en-US"/>
         </w:rPr>
       </w:pPr>
+      <w:r>
+        <w:rPr>
+          <w:rFonts w:hint="default"/>
+          <w:lang w:val="en-US"/>
+        </w:rPr>
+        <w:t>Security</w:t>
+      </w:r>
     </w:p>
     <w:p>
       <w:pPr>
-        <w:pStyle w:val="3"/>
+        <w:pStyle w:val="4"/>
         <w:bidi w:val="0"/>
         <w:rPr>
           <w:rFonts w:hint="default"/>
           <w:lang w:val="en-US"/>
         </w:rPr>
       </w:pPr>
-      <w:bookmarkStart w:id="24" w:name="_Toc5259"/>
       <w:r>
         <w:rPr>
           <w:rFonts w:hint="default"/>
           <w:lang w:val="en-US"/>
         </w:rPr>
-        <w:t>NonFunctional Requirements</w:t>
+        <w:t>Usability</w:t>
       </w:r>
-      <w:bookmarkEnd w:id="24"/>
+    </w:p>
+    <w:p>
+      <w:pPr>
+        <w:pStyle w:val="4"/>
+        <w:bidi w:val="0"/>
+        <w:rPr>
+          <w:rFonts w:hint="default"/>
+          <w:lang w:val="en-US"/>
+        </w:rPr>
+      </w:pPr>
+      <w:r>
+        <w:rPr>
+          <w:rFonts w:hint="default"/>
+          <w:lang w:val="en-US"/>
+        </w:rPr>
+        <w:t>Reliability</w:t>
+      </w:r>
+    </w:p>
+    <w:p>
+      <w:pPr>
+        <w:rPr>
+          <w:rFonts w:hint="default"/>
+          <w:lang w:val="en-US"/>
+        </w:rPr>
+      </w:pPr>
     </w:p>
     <w:p>
       <w:pPr>
@@ -5661,6 +6778,18 @@
     </w:lvl>
   </w:abstractNum>
   <w:abstractNum w:abstractNumId="26">
+    <w:nsid w:val="43EA0237"/>
+    <w:multiLevelType w:val="singleLevel"/>
+    <w:tmpl w:val="43EA0237"/>
+    <w:lvl w:ilvl="0" w:tentative="0">
+      <w:start w:val="1"/>
+      <w:numFmt w:val="decimal"/>
+      <w:suff w:val="space"/>
+      <w:lvlText w:val="%1."/>
+      <w:lvlJc w:val="left"/>
+    </w:lvl>
+  </w:abstractNum>
+  <w:abstractNum w:abstractNumId="27">
     <w:nsid w:val="493C6DE0"/>
     <w:multiLevelType w:val="multilevel"/>
     <w:tmpl w:val="493C6DE0"/>
@@ -5809,7 +6938,7 @@
       </w:rPr>
     </w:lvl>
   </w:abstractNum>
-  <w:abstractNum w:abstractNumId="27">
+  <w:abstractNum w:abstractNumId="28">
     <w:nsid w:val="4D951235"/>
     <w:multiLevelType w:val="multilevel"/>
     <w:tmpl w:val="4D951235"/>
@@ -5940,7 +7069,7 @@
       </w:rPr>
     </w:lvl>
   </w:abstractNum>
-  <w:abstractNum w:abstractNumId="28">
+  <w:abstractNum w:abstractNumId="29">
     <w:nsid w:val="55350630"/>
     <w:multiLevelType w:val="multilevel"/>
     <w:tmpl w:val="55350630"/>
@@ -6080,7 +7209,7 @@
       </w:rPr>
     </w:lvl>
   </w:abstractNum>
-  <w:abstractNum w:abstractNumId="29">
+  <w:abstractNum w:abstractNumId="30">
     <w:nsid w:val="59D3033A"/>
     <w:multiLevelType w:val="multilevel"/>
     <w:tmpl w:val="59D3033A"/>
@@ -6220,7 +7349,7 @@
       </w:rPr>
     </w:lvl>
   </w:abstractNum>
-  <w:abstractNum w:abstractNumId="30">
+  <w:abstractNum w:abstractNumId="31">
     <w:nsid w:val="74EF43ED"/>
     <w:multiLevelType w:val="multilevel"/>
     <w:tmpl w:val="74EF43ED"/>
@@ -6370,7 +7499,7 @@
     </w:lvl>
   </w:abstractNum>
   <w:num w:numId="1">
-    <w:abstractNumId w:val="27"/>
+    <w:abstractNumId w:val="28"/>
   </w:num>
   <w:num w:numId="2">
     <w:abstractNumId w:val="17"/>
@@ -6427,7 +7556,7 @@
     <w:abstractNumId w:val="2"/>
   </w:num>
   <w:num w:numId="20">
-    <w:abstractNumId w:val="29"/>
+    <w:abstractNumId w:val="30"/>
   </w:num>
   <w:num w:numId="21">
     <w:abstractNumId w:val="1"/>
@@ -6436,10 +7565,10 @@
     <w:abstractNumId w:val="18"/>
   </w:num>
   <w:num w:numId="23">
-    <w:abstractNumId w:val="30"/>
+    <w:abstractNumId w:val="31"/>
   </w:num>
   <w:num w:numId="24">
-    <w:abstractNumId w:val="26"/>
+    <w:abstractNumId w:val="27"/>
   </w:num>
   <w:num w:numId="25">
     <w:abstractNumId w:val="20"/>
@@ -6457,10 +7586,13 @@
     <w:abstractNumId w:val="0"/>
   </w:num>
   <w:num w:numId="30">
-    <w:abstractNumId w:val="28"/>
+    <w:abstractNumId w:val="29"/>
   </w:num>
   <w:num w:numId="31">
     <w:abstractNumId w:val="4"/>
+  </w:num>
+  <w:num w:numId="32">
+    <w:abstractNumId w:val="26"/>
   </w:num>
 </w:numbering>
 </file>

</xml_diff>

<commit_message>
Done smart contract for auction ver 1
</commit_message>
<xml_diff>
--- a/project/docs/AUCY-SRS-1.0.docx
+++ b/project/docs/AUCY-SRS-1.0.docx
@@ -5,6 +5,7 @@
     <w:p>
       <w:pPr>
         <w:bidi w:val="0"/>
+        <w:ind w:firstLine="420" w:firstLineChars="0"/>
         <w:jc w:val="center"/>
         <w:rPr>
           <w:rFonts w:hint="default"/>
@@ -108,16 +109,7 @@
           <w:rFonts w:hint="default"/>
           <w:lang w:val="en-US"/>
         </w:rPr>
-        <w:t>Date Updated: 28</w:t>
-      </w:r>
-      <w:bookmarkStart w:id="23" w:name="_GoBack"/>
-      <w:bookmarkEnd w:id="23"/>
-      <w:r>
-        <w:rPr>
-          <w:rFonts w:hint="default"/>
-          <w:lang w:val="en-US"/>
-        </w:rPr>
-        <w:t>/07/2024</w:t>
+        <w:t>Date Updated: 28/07/2024</w:t>
       </w:r>
     </w:p>
     <w:p>
@@ -3420,493 +3412,6 @@
           <w:lang w:val="en-US"/>
         </w:rPr>
         <w:t>Connect wallet using Metamask</w:t>
-      </w:r>
-    </w:p>
-    <w:tbl>
-      <w:tblPr>
-        <w:tblStyle w:val="111"/>
-        <w:tblW w:w="0" w:type="auto"/>
-        <w:tblInd w:w="0" w:type="dxa"/>
-        <w:tblBorders>
-          <w:top w:val="single" w:color="auto" w:sz="4" w:space="0"/>
-          <w:left w:val="single" w:color="auto" w:sz="4" w:space="0"/>
-          <w:bottom w:val="single" w:color="auto" w:sz="4" w:space="0"/>
-          <w:right w:val="single" w:color="auto" w:sz="4" w:space="0"/>
-          <w:insideH w:val="single" w:color="auto" w:sz="4" w:space="0"/>
-          <w:insideV w:val="single" w:color="auto" w:sz="4" w:space="0"/>
-        </w:tblBorders>
-        <w:tblLayout w:type="autofit"/>
-        <w:tblCellMar>
-          <w:left w:w="108" w:type="dxa"/>
-          <w:right w:w="108" w:type="dxa"/>
-        </w:tblCellMar>
-      </w:tblPr>
-      <w:tblGrid>
-        <w:gridCol w:w="4261"/>
-        <w:gridCol w:w="4261"/>
-      </w:tblGrid>
-      <w:tr>
-        <w:tblPrEx>
-          <w:tblBorders>
-            <w:top w:val="single" w:color="auto" w:sz="4" w:space="0"/>
-            <w:left w:val="single" w:color="auto" w:sz="4" w:space="0"/>
-            <w:bottom w:val="single" w:color="auto" w:sz="4" w:space="0"/>
-            <w:right w:val="single" w:color="auto" w:sz="4" w:space="0"/>
-            <w:insideH w:val="single" w:color="auto" w:sz="4" w:space="0"/>
-            <w:insideV w:val="single" w:color="auto" w:sz="4" w:space="0"/>
-          </w:tblBorders>
-          <w:tblCellMar>
-            <w:left w:w="108" w:type="dxa"/>
-            <w:right w:w="108" w:type="dxa"/>
-          </w:tblCellMar>
-        </w:tblPrEx>
-        <w:tc>
-          <w:tcPr>
-            <w:tcW w:w="4261" w:type="dxa"/>
-          </w:tcPr>
-          <w:p>
-            <w:pPr>
-              <w:rPr>
-                <w:rFonts w:hint="default"/>
-                <w:b/>
-                <w:bCs/>
-                <w:vertAlign w:val="baseline"/>
-                <w:lang w:val="en-US"/>
-              </w:rPr>
-            </w:pPr>
-            <w:r>
-              <w:rPr>
-                <w:rFonts w:hint="default"/>
-                <w:b/>
-                <w:bCs/>
-                <w:vertAlign w:val="baseline"/>
-                <w:lang w:val="en-US"/>
-              </w:rPr>
-              <w:t>Use Case Id</w:t>
-            </w:r>
-          </w:p>
-        </w:tc>
-        <w:tc>
-          <w:tcPr>
-            <w:tcW w:w="4261" w:type="dxa"/>
-          </w:tcPr>
-          <w:p>
-            <w:pPr>
-              <w:rPr>
-                <w:rFonts w:hint="default"/>
-                <w:vertAlign w:val="baseline"/>
-                <w:lang w:val="en-US"/>
-              </w:rPr>
-            </w:pPr>
-            <w:r>
-              <w:rPr>
-                <w:rFonts w:hint="default"/>
-                <w:vertAlign w:val="baseline"/>
-                <w:lang w:val="en-US"/>
-              </w:rPr>
-              <w:t>AUCY_USC_01</w:t>
-            </w:r>
-          </w:p>
-        </w:tc>
-      </w:tr>
-      <w:tr>
-        <w:tblPrEx>
-          <w:tblBorders>
-            <w:top w:val="single" w:color="auto" w:sz="4" w:space="0"/>
-            <w:left w:val="single" w:color="auto" w:sz="4" w:space="0"/>
-            <w:bottom w:val="single" w:color="auto" w:sz="4" w:space="0"/>
-            <w:right w:val="single" w:color="auto" w:sz="4" w:space="0"/>
-            <w:insideH w:val="single" w:color="auto" w:sz="4" w:space="0"/>
-            <w:insideV w:val="single" w:color="auto" w:sz="4" w:space="0"/>
-          </w:tblBorders>
-          <w:tblCellMar>
-            <w:left w:w="108" w:type="dxa"/>
-            <w:right w:w="108" w:type="dxa"/>
-          </w:tblCellMar>
-        </w:tblPrEx>
-        <w:tc>
-          <w:tcPr>
-            <w:tcW w:w="4261" w:type="dxa"/>
-          </w:tcPr>
-          <w:p>
-            <w:pPr>
-              <w:rPr>
-                <w:rFonts w:hint="default"/>
-                <w:b/>
-                <w:bCs/>
-                <w:vertAlign w:val="baseline"/>
-                <w:lang w:val="en-US"/>
-              </w:rPr>
-            </w:pPr>
-            <w:r>
-              <w:rPr>
-                <w:rFonts w:hint="default"/>
-                <w:b/>
-                <w:bCs/>
-                <w:vertAlign w:val="baseline"/>
-                <w:lang w:val="en-US"/>
-              </w:rPr>
-              <w:t>Description</w:t>
-            </w:r>
-          </w:p>
-        </w:tc>
-        <w:tc>
-          <w:tcPr>
-            <w:tcW w:w="4261" w:type="dxa"/>
-          </w:tcPr>
-          <w:p>
-            <w:pPr>
-              <w:rPr>
-                <w:rFonts w:hint="default"/>
-                <w:i/>
-                <w:iCs/>
-                <w:vertAlign w:val="baseline"/>
-                <w:lang w:val="en-US"/>
-              </w:rPr>
-            </w:pPr>
-            <w:r>
-              <w:rPr>
-                <w:rFonts w:hint="default"/>
-                <w:vertAlign w:val="baseline"/>
-                <w:lang w:val="en-US"/>
-              </w:rPr>
-              <w:t xml:space="preserve">Connect wallet to dapp using </w:t>
-            </w:r>
-            <w:r>
-              <w:rPr>
-                <w:rFonts w:hint="default"/>
-                <w:i/>
-                <w:iCs/>
-                <w:vertAlign w:val="baseline"/>
-                <w:lang w:val="en-US"/>
-              </w:rPr>
-              <w:t>Metamask</w:t>
-            </w:r>
-          </w:p>
-        </w:tc>
-      </w:tr>
-      <w:tr>
-        <w:tblPrEx>
-          <w:tblBorders>
-            <w:top w:val="single" w:color="auto" w:sz="4" w:space="0"/>
-            <w:left w:val="single" w:color="auto" w:sz="4" w:space="0"/>
-            <w:bottom w:val="single" w:color="auto" w:sz="4" w:space="0"/>
-            <w:right w:val="single" w:color="auto" w:sz="4" w:space="0"/>
-            <w:insideH w:val="single" w:color="auto" w:sz="4" w:space="0"/>
-            <w:insideV w:val="single" w:color="auto" w:sz="4" w:space="0"/>
-          </w:tblBorders>
-          <w:tblCellMar>
-            <w:left w:w="108" w:type="dxa"/>
-            <w:right w:w="108" w:type="dxa"/>
-          </w:tblCellMar>
-        </w:tblPrEx>
-        <w:tc>
-          <w:tcPr>
-            <w:tcW w:w="4261" w:type="dxa"/>
-          </w:tcPr>
-          <w:p>
-            <w:pPr>
-              <w:rPr>
-                <w:rFonts w:hint="default"/>
-                <w:b/>
-                <w:bCs/>
-                <w:vertAlign w:val="baseline"/>
-                <w:lang w:val="en-US"/>
-              </w:rPr>
-            </w:pPr>
-            <w:r>
-              <w:rPr>
-                <w:rFonts w:hint="default"/>
-                <w:b/>
-                <w:bCs/>
-                <w:vertAlign w:val="baseline"/>
-                <w:lang w:val="en-US"/>
-              </w:rPr>
-              <w:t>Trigger</w:t>
-            </w:r>
-          </w:p>
-        </w:tc>
-        <w:tc>
-          <w:tcPr>
-            <w:tcW w:w="4261" w:type="dxa"/>
-          </w:tcPr>
-          <w:p>
-            <w:pPr>
-              <w:rPr>
-                <w:rFonts w:hint="default"/>
-                <w:vertAlign w:val="baseline"/>
-                <w:lang w:val="en-US"/>
-              </w:rPr>
-            </w:pPr>
-            <w:r>
-              <w:rPr>
-                <w:rFonts w:hint="default"/>
-                <w:vertAlign w:val="baseline"/>
-                <w:lang w:val="en-US"/>
-              </w:rPr>
-              <w:t>Click connect wallet button on screen</w:t>
-            </w:r>
-          </w:p>
-        </w:tc>
-      </w:tr>
-      <w:tr>
-        <w:tblPrEx>
-          <w:tblBorders>
-            <w:top w:val="single" w:color="auto" w:sz="4" w:space="0"/>
-            <w:left w:val="single" w:color="auto" w:sz="4" w:space="0"/>
-            <w:bottom w:val="single" w:color="auto" w:sz="4" w:space="0"/>
-            <w:right w:val="single" w:color="auto" w:sz="4" w:space="0"/>
-            <w:insideH w:val="single" w:color="auto" w:sz="4" w:space="0"/>
-            <w:insideV w:val="single" w:color="auto" w:sz="4" w:space="0"/>
-          </w:tblBorders>
-          <w:tblCellMar>
-            <w:left w:w="108" w:type="dxa"/>
-            <w:right w:w="108" w:type="dxa"/>
-          </w:tblCellMar>
-        </w:tblPrEx>
-        <w:tc>
-          <w:tcPr>
-            <w:tcW w:w="4261" w:type="dxa"/>
-          </w:tcPr>
-          <w:p>
-            <w:pPr>
-              <w:rPr>
-                <w:rFonts w:hint="default"/>
-                <w:b/>
-                <w:bCs/>
-                <w:vertAlign w:val="baseline"/>
-                <w:lang w:val="en-US"/>
-              </w:rPr>
-            </w:pPr>
-            <w:r>
-              <w:rPr>
-                <w:rFonts w:hint="default"/>
-                <w:b/>
-                <w:bCs/>
-                <w:vertAlign w:val="baseline"/>
-                <w:lang w:val="en-US"/>
-              </w:rPr>
-              <w:t>Main Flow</w:t>
-            </w:r>
-          </w:p>
-        </w:tc>
-        <w:tc>
-          <w:tcPr>
-            <w:tcW w:w="4261" w:type="dxa"/>
-          </w:tcPr>
-          <w:p>
-            <w:pPr>
-              <w:numPr>
-                <w:ilvl w:val="0"/>
-                <w:numId w:val="32"/>
-              </w:numPr>
-              <w:rPr>
-                <w:rFonts w:hint="default"/>
-                <w:vertAlign w:val="baseline"/>
-                <w:lang w:val="en-US"/>
-              </w:rPr>
-            </w:pPr>
-            <w:r>
-              <w:rPr>
-                <w:rFonts w:hint="default"/>
-                <w:vertAlign w:val="baseline"/>
-                <w:lang w:val="en-US"/>
-              </w:rPr>
-              <w:t>User choose wallet type on dialog</w:t>
-            </w:r>
-          </w:p>
-          <w:p>
-            <w:pPr>
-              <w:numPr>
-                <w:ilvl w:val="0"/>
-                <w:numId w:val="32"/>
-              </w:numPr>
-              <w:rPr>
-                <w:rFonts w:hint="default"/>
-                <w:vertAlign w:val="baseline"/>
-                <w:lang w:val="en-US"/>
-              </w:rPr>
-            </w:pPr>
-            <w:r>
-              <w:rPr>
-                <w:rFonts w:hint="default"/>
-                <w:vertAlign w:val="baseline"/>
-                <w:lang w:val="en-US"/>
-              </w:rPr>
-              <w:t>Open selected wallet dialog then user start step by step to connect</w:t>
-            </w:r>
-          </w:p>
-          <w:p>
-            <w:pPr>
-              <w:numPr>
-                <w:ilvl w:val="0"/>
-                <w:numId w:val="32"/>
-              </w:numPr>
-              <w:rPr>
-                <w:rFonts w:hint="default"/>
-                <w:vertAlign w:val="baseline"/>
-                <w:lang w:val="en-US"/>
-              </w:rPr>
-            </w:pPr>
-            <w:r>
-              <w:rPr>
-                <w:rFonts w:hint="default"/>
-                <w:vertAlign w:val="baseline"/>
-                <w:lang w:val="en-US"/>
-              </w:rPr>
-              <w:t>Connected</w:t>
-            </w:r>
-          </w:p>
-        </w:tc>
-      </w:tr>
-      <w:tr>
-        <w:tblPrEx>
-          <w:tblBorders>
-            <w:top w:val="single" w:color="auto" w:sz="4" w:space="0"/>
-            <w:left w:val="single" w:color="auto" w:sz="4" w:space="0"/>
-            <w:bottom w:val="single" w:color="auto" w:sz="4" w:space="0"/>
-            <w:right w:val="single" w:color="auto" w:sz="4" w:space="0"/>
-            <w:insideH w:val="single" w:color="auto" w:sz="4" w:space="0"/>
-            <w:insideV w:val="single" w:color="auto" w:sz="4" w:space="0"/>
-          </w:tblBorders>
-        </w:tblPrEx>
-        <w:tc>
-          <w:tcPr>
-            <w:tcW w:w="4261" w:type="dxa"/>
-          </w:tcPr>
-          <w:p>
-            <w:pPr>
-              <w:rPr>
-                <w:rFonts w:hint="default"/>
-                <w:b/>
-                <w:bCs/>
-                <w:vertAlign w:val="baseline"/>
-                <w:lang w:val="en-US"/>
-              </w:rPr>
-            </w:pPr>
-            <w:r>
-              <w:rPr>
-                <w:rFonts w:hint="default"/>
-                <w:b/>
-                <w:bCs/>
-                <w:vertAlign w:val="baseline"/>
-                <w:lang w:val="en-US"/>
-              </w:rPr>
-              <w:t>Precondition</w:t>
-            </w:r>
-          </w:p>
-        </w:tc>
-        <w:tc>
-          <w:tcPr>
-            <w:tcW w:w="4261" w:type="dxa"/>
-          </w:tcPr>
-          <w:p>
-            <w:pPr>
-              <w:rPr>
-                <w:rFonts w:hint="default"/>
-                <w:vertAlign w:val="baseline"/>
-                <w:lang w:val="en-US"/>
-              </w:rPr>
-            </w:pPr>
-            <w:r>
-              <w:rPr>
-                <w:rFonts w:hint="default"/>
-                <w:vertAlign w:val="baseline"/>
-                <w:lang w:val="en-US"/>
-              </w:rPr>
-              <w:t>Null</w:t>
-            </w:r>
-          </w:p>
-        </w:tc>
-      </w:tr>
-      <w:tr>
-        <w:tblPrEx>
-          <w:tblBorders>
-            <w:top w:val="single" w:color="auto" w:sz="4" w:space="0"/>
-            <w:left w:val="single" w:color="auto" w:sz="4" w:space="0"/>
-            <w:bottom w:val="single" w:color="auto" w:sz="4" w:space="0"/>
-            <w:right w:val="single" w:color="auto" w:sz="4" w:space="0"/>
-            <w:insideH w:val="single" w:color="auto" w:sz="4" w:space="0"/>
-            <w:insideV w:val="single" w:color="auto" w:sz="4" w:space="0"/>
-          </w:tblBorders>
-          <w:tblCellMar>
-            <w:left w:w="108" w:type="dxa"/>
-            <w:right w:w="108" w:type="dxa"/>
-          </w:tblCellMar>
-        </w:tblPrEx>
-        <w:tc>
-          <w:tcPr>
-            <w:tcW w:w="4261" w:type="dxa"/>
-          </w:tcPr>
-          <w:p>
-            <w:pPr>
-              <w:rPr>
-                <w:rFonts w:hint="default"/>
-                <w:b/>
-                <w:bCs/>
-                <w:vertAlign w:val="baseline"/>
-                <w:lang w:val="en-US"/>
-              </w:rPr>
-            </w:pPr>
-            <w:r>
-              <w:rPr>
-                <w:rFonts w:hint="default"/>
-                <w:b/>
-                <w:bCs/>
-                <w:vertAlign w:val="baseline"/>
-                <w:lang w:val="en-US"/>
-              </w:rPr>
-              <w:t>Exception</w:t>
-            </w:r>
-          </w:p>
-        </w:tc>
-        <w:tc>
-          <w:tcPr>
-            <w:tcW w:w="4261" w:type="dxa"/>
-          </w:tcPr>
-          <w:p>
-            <w:pPr>
-              <w:rPr>
-                <w:rFonts w:hint="default"/>
-                <w:vertAlign w:val="baseline"/>
-                <w:lang w:val="en-US"/>
-              </w:rPr>
-            </w:pPr>
-            <w:r>
-              <w:rPr>
-                <w:rFonts w:hint="default"/>
-                <w:vertAlign w:val="baseline"/>
-                <w:lang w:val="en-US"/>
-              </w:rPr>
-              <w:t>Display error dialog</w:t>
-            </w:r>
-          </w:p>
-        </w:tc>
-      </w:tr>
-    </w:tbl>
-    <w:p>
-      <w:pPr>
-        <w:rPr>
-          <w:rFonts w:hint="default"/>
-          <w:lang w:val="en-US"/>
-        </w:rPr>
-      </w:pPr>
-    </w:p>
-    <w:p>
-      <w:pPr>
-        <w:pStyle w:val="4"/>
-        <w:bidi w:val="0"/>
-        <w:rPr>
-          <w:rFonts w:hint="default"/>
-          <w:lang w:val="en-US"/>
-        </w:rPr>
-      </w:pPr>
-      <w:r>
-        <w:rPr>
-          <w:rFonts w:hint="default"/>
-          <w:lang w:val="en-US"/>
-        </w:rPr>
-        <w:t>Connect wallet by Hashpack</w:t>
       </w:r>
     </w:p>
     <w:tbl>
@@ -3957,6 +3462,8 @@
           </w:tcPr>
           <w:p>
             <w:pPr>
+              <w:widowControl w:val="0"/>
+              <w:jc w:val="both"/>
               <w:rPr>
                 <w:rFonts w:hint="default"/>
                 <w:b/>
@@ -3983,6 +3490,535 @@
           </w:tcPr>
           <w:p>
             <w:pPr>
+              <w:widowControl w:val="0"/>
+              <w:jc w:val="both"/>
+              <w:rPr>
+                <w:rFonts w:hint="default"/>
+                <w:vertAlign w:val="baseline"/>
+                <w:lang w:val="en-US"/>
+              </w:rPr>
+            </w:pPr>
+            <w:r>
+              <w:rPr>
+                <w:rFonts w:hint="default"/>
+                <w:vertAlign w:val="baseline"/>
+                <w:lang w:val="en-US"/>
+              </w:rPr>
+              <w:t>AUCY_USC_01</w:t>
+            </w:r>
+          </w:p>
+        </w:tc>
+      </w:tr>
+      <w:tr>
+        <w:tblPrEx>
+          <w:tblBorders>
+            <w:top w:val="single" w:color="auto" w:sz="4" w:space="0"/>
+            <w:left w:val="single" w:color="auto" w:sz="4" w:space="0"/>
+            <w:bottom w:val="single" w:color="auto" w:sz="4" w:space="0"/>
+            <w:right w:val="single" w:color="auto" w:sz="4" w:space="0"/>
+            <w:insideH w:val="single" w:color="auto" w:sz="4" w:space="0"/>
+            <w:insideV w:val="single" w:color="auto" w:sz="4" w:space="0"/>
+          </w:tblBorders>
+          <w:tblCellMar>
+            <w:top w:w="0" w:type="dxa"/>
+            <w:left w:w="108" w:type="dxa"/>
+            <w:bottom w:w="0" w:type="dxa"/>
+            <w:right w:w="108" w:type="dxa"/>
+          </w:tblCellMar>
+        </w:tblPrEx>
+        <w:tc>
+          <w:tcPr>
+            <w:tcW w:w="4261" w:type="dxa"/>
+          </w:tcPr>
+          <w:p>
+            <w:pPr>
+              <w:widowControl w:val="0"/>
+              <w:jc w:val="both"/>
+              <w:rPr>
+                <w:rFonts w:hint="default"/>
+                <w:b/>
+                <w:bCs/>
+                <w:vertAlign w:val="baseline"/>
+                <w:lang w:val="en-US"/>
+              </w:rPr>
+            </w:pPr>
+            <w:r>
+              <w:rPr>
+                <w:rFonts w:hint="default"/>
+                <w:b/>
+                <w:bCs/>
+                <w:vertAlign w:val="baseline"/>
+                <w:lang w:val="en-US"/>
+              </w:rPr>
+              <w:t>Description</w:t>
+            </w:r>
+          </w:p>
+        </w:tc>
+        <w:tc>
+          <w:tcPr>
+            <w:tcW w:w="4261" w:type="dxa"/>
+          </w:tcPr>
+          <w:p>
+            <w:pPr>
+              <w:widowControl w:val="0"/>
+              <w:jc w:val="both"/>
+              <w:rPr>
+                <w:rFonts w:hint="default"/>
+                <w:i/>
+                <w:iCs/>
+                <w:vertAlign w:val="baseline"/>
+                <w:lang w:val="en-US"/>
+              </w:rPr>
+            </w:pPr>
+            <w:r>
+              <w:rPr>
+                <w:rFonts w:hint="default"/>
+                <w:vertAlign w:val="baseline"/>
+                <w:lang w:val="en-US"/>
+              </w:rPr>
+              <w:t xml:space="preserve">Connect wallet to dapp using </w:t>
+            </w:r>
+            <w:r>
+              <w:rPr>
+                <w:rFonts w:hint="default"/>
+                <w:i/>
+                <w:iCs/>
+                <w:vertAlign w:val="baseline"/>
+                <w:lang w:val="en-US"/>
+              </w:rPr>
+              <w:t>Metamask</w:t>
+            </w:r>
+          </w:p>
+        </w:tc>
+      </w:tr>
+      <w:tr>
+        <w:tblPrEx>
+          <w:tblBorders>
+            <w:top w:val="single" w:color="auto" w:sz="4" w:space="0"/>
+            <w:left w:val="single" w:color="auto" w:sz="4" w:space="0"/>
+            <w:bottom w:val="single" w:color="auto" w:sz="4" w:space="0"/>
+            <w:right w:val="single" w:color="auto" w:sz="4" w:space="0"/>
+            <w:insideH w:val="single" w:color="auto" w:sz="4" w:space="0"/>
+            <w:insideV w:val="single" w:color="auto" w:sz="4" w:space="0"/>
+          </w:tblBorders>
+          <w:tblCellMar>
+            <w:top w:w="0" w:type="dxa"/>
+            <w:left w:w="108" w:type="dxa"/>
+            <w:bottom w:w="0" w:type="dxa"/>
+            <w:right w:w="108" w:type="dxa"/>
+          </w:tblCellMar>
+        </w:tblPrEx>
+        <w:tc>
+          <w:tcPr>
+            <w:tcW w:w="4261" w:type="dxa"/>
+          </w:tcPr>
+          <w:p>
+            <w:pPr>
+              <w:widowControl w:val="0"/>
+              <w:jc w:val="both"/>
+              <w:rPr>
+                <w:rFonts w:hint="default"/>
+                <w:b/>
+                <w:bCs/>
+                <w:vertAlign w:val="baseline"/>
+                <w:lang w:val="en-US"/>
+              </w:rPr>
+            </w:pPr>
+            <w:r>
+              <w:rPr>
+                <w:rFonts w:hint="default"/>
+                <w:b/>
+                <w:bCs/>
+                <w:vertAlign w:val="baseline"/>
+                <w:lang w:val="en-US"/>
+              </w:rPr>
+              <w:t>Trigger</w:t>
+            </w:r>
+          </w:p>
+        </w:tc>
+        <w:tc>
+          <w:tcPr>
+            <w:tcW w:w="4261" w:type="dxa"/>
+          </w:tcPr>
+          <w:p>
+            <w:pPr>
+              <w:widowControl w:val="0"/>
+              <w:jc w:val="both"/>
+              <w:rPr>
+                <w:rFonts w:hint="default"/>
+                <w:vertAlign w:val="baseline"/>
+                <w:lang w:val="en-US"/>
+              </w:rPr>
+            </w:pPr>
+            <w:r>
+              <w:rPr>
+                <w:rFonts w:hint="default"/>
+                <w:vertAlign w:val="baseline"/>
+                <w:lang w:val="en-US"/>
+              </w:rPr>
+              <w:t>Click connect wallet button on screen</w:t>
+            </w:r>
+          </w:p>
+        </w:tc>
+      </w:tr>
+      <w:tr>
+        <w:tblPrEx>
+          <w:tblBorders>
+            <w:top w:val="single" w:color="auto" w:sz="4" w:space="0"/>
+            <w:left w:val="single" w:color="auto" w:sz="4" w:space="0"/>
+            <w:bottom w:val="single" w:color="auto" w:sz="4" w:space="0"/>
+            <w:right w:val="single" w:color="auto" w:sz="4" w:space="0"/>
+            <w:insideH w:val="single" w:color="auto" w:sz="4" w:space="0"/>
+            <w:insideV w:val="single" w:color="auto" w:sz="4" w:space="0"/>
+          </w:tblBorders>
+          <w:tblCellMar>
+            <w:top w:w="0" w:type="dxa"/>
+            <w:left w:w="108" w:type="dxa"/>
+            <w:bottom w:w="0" w:type="dxa"/>
+            <w:right w:w="108" w:type="dxa"/>
+          </w:tblCellMar>
+        </w:tblPrEx>
+        <w:tc>
+          <w:tcPr>
+            <w:tcW w:w="4261" w:type="dxa"/>
+          </w:tcPr>
+          <w:p>
+            <w:pPr>
+              <w:widowControl w:val="0"/>
+              <w:jc w:val="both"/>
+              <w:rPr>
+                <w:rFonts w:hint="default"/>
+                <w:b/>
+                <w:bCs/>
+                <w:vertAlign w:val="baseline"/>
+                <w:lang w:val="en-US"/>
+              </w:rPr>
+            </w:pPr>
+            <w:r>
+              <w:rPr>
+                <w:rFonts w:hint="default"/>
+                <w:b/>
+                <w:bCs/>
+                <w:vertAlign w:val="baseline"/>
+                <w:lang w:val="en-US"/>
+              </w:rPr>
+              <w:t>Main Flow</w:t>
+            </w:r>
+          </w:p>
+        </w:tc>
+        <w:tc>
+          <w:tcPr>
+            <w:tcW w:w="4261" w:type="dxa"/>
+          </w:tcPr>
+          <w:p>
+            <w:pPr>
+              <w:widowControl w:val="0"/>
+              <w:numPr>
+                <w:ilvl w:val="0"/>
+                <w:numId w:val="32"/>
+              </w:numPr>
+              <w:jc w:val="both"/>
+              <w:rPr>
+                <w:rFonts w:hint="default"/>
+                <w:vertAlign w:val="baseline"/>
+                <w:lang w:val="en-US"/>
+              </w:rPr>
+            </w:pPr>
+            <w:r>
+              <w:rPr>
+                <w:rFonts w:hint="default"/>
+                <w:vertAlign w:val="baseline"/>
+                <w:lang w:val="en-US"/>
+              </w:rPr>
+              <w:t>User choose wallet type on dialog</w:t>
+            </w:r>
+          </w:p>
+          <w:p>
+            <w:pPr>
+              <w:widowControl w:val="0"/>
+              <w:numPr>
+                <w:ilvl w:val="0"/>
+                <w:numId w:val="32"/>
+              </w:numPr>
+              <w:jc w:val="both"/>
+              <w:rPr>
+                <w:rFonts w:hint="default"/>
+                <w:vertAlign w:val="baseline"/>
+                <w:lang w:val="en-US"/>
+              </w:rPr>
+            </w:pPr>
+            <w:r>
+              <w:rPr>
+                <w:rFonts w:hint="default"/>
+                <w:vertAlign w:val="baseline"/>
+                <w:lang w:val="en-US"/>
+              </w:rPr>
+              <w:t>Open selected wallet dialog then user start step by step to connect</w:t>
+            </w:r>
+          </w:p>
+          <w:p>
+            <w:pPr>
+              <w:widowControl w:val="0"/>
+              <w:numPr>
+                <w:ilvl w:val="0"/>
+                <w:numId w:val="32"/>
+              </w:numPr>
+              <w:jc w:val="both"/>
+              <w:rPr>
+                <w:rFonts w:hint="default"/>
+                <w:vertAlign w:val="baseline"/>
+                <w:lang w:val="en-US"/>
+              </w:rPr>
+            </w:pPr>
+            <w:r>
+              <w:rPr>
+                <w:rFonts w:hint="default"/>
+                <w:vertAlign w:val="baseline"/>
+                <w:lang w:val="en-US"/>
+              </w:rPr>
+              <w:t>Connected</w:t>
+            </w:r>
+          </w:p>
+        </w:tc>
+      </w:tr>
+      <w:tr>
+        <w:tblPrEx>
+          <w:tblBorders>
+            <w:top w:val="single" w:color="auto" w:sz="4" w:space="0"/>
+            <w:left w:val="single" w:color="auto" w:sz="4" w:space="0"/>
+            <w:bottom w:val="single" w:color="auto" w:sz="4" w:space="0"/>
+            <w:right w:val="single" w:color="auto" w:sz="4" w:space="0"/>
+            <w:insideH w:val="single" w:color="auto" w:sz="4" w:space="0"/>
+            <w:insideV w:val="single" w:color="auto" w:sz="4" w:space="0"/>
+          </w:tblBorders>
+          <w:tblCellMar>
+            <w:top w:w="0" w:type="dxa"/>
+            <w:left w:w="108" w:type="dxa"/>
+            <w:bottom w:w="0" w:type="dxa"/>
+            <w:right w:w="108" w:type="dxa"/>
+          </w:tblCellMar>
+        </w:tblPrEx>
+        <w:tc>
+          <w:tcPr>
+            <w:tcW w:w="4261" w:type="dxa"/>
+          </w:tcPr>
+          <w:p>
+            <w:pPr>
+              <w:widowControl w:val="0"/>
+              <w:jc w:val="both"/>
+              <w:rPr>
+                <w:rFonts w:hint="default"/>
+                <w:b/>
+                <w:bCs/>
+                <w:vertAlign w:val="baseline"/>
+                <w:lang w:val="en-US"/>
+              </w:rPr>
+            </w:pPr>
+            <w:r>
+              <w:rPr>
+                <w:rFonts w:hint="default"/>
+                <w:b/>
+                <w:bCs/>
+                <w:vertAlign w:val="baseline"/>
+                <w:lang w:val="en-US"/>
+              </w:rPr>
+              <w:t>Precondition</w:t>
+            </w:r>
+          </w:p>
+        </w:tc>
+        <w:tc>
+          <w:tcPr>
+            <w:tcW w:w="4261" w:type="dxa"/>
+          </w:tcPr>
+          <w:p>
+            <w:pPr>
+              <w:widowControl w:val="0"/>
+              <w:jc w:val="both"/>
+              <w:rPr>
+                <w:rFonts w:hint="default"/>
+                <w:vertAlign w:val="baseline"/>
+                <w:lang w:val="en-US"/>
+              </w:rPr>
+            </w:pPr>
+            <w:r>
+              <w:rPr>
+                <w:rFonts w:hint="default"/>
+                <w:vertAlign w:val="baseline"/>
+                <w:lang w:val="en-US"/>
+              </w:rPr>
+              <w:t>Null</w:t>
+            </w:r>
+          </w:p>
+        </w:tc>
+      </w:tr>
+      <w:tr>
+        <w:tblPrEx>
+          <w:tblBorders>
+            <w:top w:val="single" w:color="auto" w:sz="4" w:space="0"/>
+            <w:left w:val="single" w:color="auto" w:sz="4" w:space="0"/>
+            <w:bottom w:val="single" w:color="auto" w:sz="4" w:space="0"/>
+            <w:right w:val="single" w:color="auto" w:sz="4" w:space="0"/>
+            <w:insideH w:val="single" w:color="auto" w:sz="4" w:space="0"/>
+            <w:insideV w:val="single" w:color="auto" w:sz="4" w:space="0"/>
+          </w:tblBorders>
+          <w:tblCellMar>
+            <w:top w:w="0" w:type="dxa"/>
+            <w:left w:w="108" w:type="dxa"/>
+            <w:bottom w:w="0" w:type="dxa"/>
+            <w:right w:w="108" w:type="dxa"/>
+          </w:tblCellMar>
+        </w:tblPrEx>
+        <w:tc>
+          <w:tcPr>
+            <w:tcW w:w="4261" w:type="dxa"/>
+          </w:tcPr>
+          <w:p>
+            <w:pPr>
+              <w:widowControl w:val="0"/>
+              <w:jc w:val="both"/>
+              <w:rPr>
+                <w:rFonts w:hint="default"/>
+                <w:b/>
+                <w:bCs/>
+                <w:vertAlign w:val="baseline"/>
+                <w:lang w:val="en-US"/>
+              </w:rPr>
+            </w:pPr>
+            <w:r>
+              <w:rPr>
+                <w:rFonts w:hint="default"/>
+                <w:b/>
+                <w:bCs/>
+                <w:vertAlign w:val="baseline"/>
+                <w:lang w:val="en-US"/>
+              </w:rPr>
+              <w:t>Exception</w:t>
+            </w:r>
+          </w:p>
+        </w:tc>
+        <w:tc>
+          <w:tcPr>
+            <w:tcW w:w="4261" w:type="dxa"/>
+          </w:tcPr>
+          <w:p>
+            <w:pPr>
+              <w:widowControl w:val="0"/>
+              <w:jc w:val="both"/>
+              <w:rPr>
+                <w:rFonts w:hint="default"/>
+                <w:vertAlign w:val="baseline"/>
+                <w:lang w:val="en-US"/>
+              </w:rPr>
+            </w:pPr>
+            <w:r>
+              <w:rPr>
+                <w:rFonts w:hint="default"/>
+                <w:vertAlign w:val="baseline"/>
+                <w:lang w:val="en-US"/>
+              </w:rPr>
+              <w:t>Display error dialog</w:t>
+            </w:r>
+          </w:p>
+        </w:tc>
+      </w:tr>
+    </w:tbl>
+    <w:p>
+      <w:pPr>
+        <w:rPr>
+          <w:rFonts w:hint="default"/>
+          <w:lang w:val="en-US"/>
+        </w:rPr>
+      </w:pPr>
+    </w:p>
+    <w:p>
+      <w:pPr>
+        <w:pStyle w:val="4"/>
+        <w:bidi w:val="0"/>
+        <w:rPr>
+          <w:rFonts w:hint="default"/>
+          <w:lang w:val="en-US"/>
+        </w:rPr>
+      </w:pPr>
+      <w:r>
+        <w:rPr>
+          <w:rFonts w:hint="default"/>
+          <w:lang w:val="en-US"/>
+        </w:rPr>
+        <w:t>Connect wallet by Hashpack</w:t>
+      </w:r>
+    </w:p>
+    <w:tbl>
+      <w:tblPr>
+        <w:tblStyle w:val="111"/>
+        <w:tblW w:w="0" w:type="auto"/>
+        <w:tblInd w:w="0" w:type="dxa"/>
+        <w:tblBorders>
+          <w:top w:val="single" w:color="auto" w:sz="4" w:space="0"/>
+          <w:left w:val="single" w:color="auto" w:sz="4" w:space="0"/>
+          <w:bottom w:val="single" w:color="auto" w:sz="4" w:space="0"/>
+          <w:right w:val="single" w:color="auto" w:sz="4" w:space="0"/>
+          <w:insideH w:val="single" w:color="auto" w:sz="4" w:space="0"/>
+          <w:insideV w:val="single" w:color="auto" w:sz="4" w:space="0"/>
+        </w:tblBorders>
+        <w:tblLayout w:type="autofit"/>
+        <w:tblCellMar>
+          <w:top w:w="0" w:type="dxa"/>
+          <w:left w:w="108" w:type="dxa"/>
+          <w:bottom w:w="0" w:type="dxa"/>
+          <w:right w:w="108" w:type="dxa"/>
+        </w:tblCellMar>
+      </w:tblPr>
+      <w:tblGrid>
+        <w:gridCol w:w="4261"/>
+        <w:gridCol w:w="4261"/>
+      </w:tblGrid>
+      <w:tr>
+        <w:tblPrEx>
+          <w:tblBorders>
+            <w:top w:val="single" w:color="auto" w:sz="4" w:space="0"/>
+            <w:left w:val="single" w:color="auto" w:sz="4" w:space="0"/>
+            <w:bottom w:val="single" w:color="auto" w:sz="4" w:space="0"/>
+            <w:right w:val="single" w:color="auto" w:sz="4" w:space="0"/>
+            <w:insideH w:val="single" w:color="auto" w:sz="4" w:space="0"/>
+            <w:insideV w:val="single" w:color="auto" w:sz="4" w:space="0"/>
+          </w:tblBorders>
+        </w:tblPrEx>
+        <w:tc>
+          <w:tcPr>
+            <w:tcW w:w="4261" w:type="dxa"/>
+          </w:tcPr>
+          <w:p>
+            <w:pPr>
+              <w:widowControl w:val="0"/>
+              <w:jc w:val="both"/>
+              <w:rPr>
+                <w:rFonts w:hint="default"/>
+                <w:b/>
+                <w:bCs/>
+                <w:vertAlign w:val="baseline"/>
+                <w:lang w:val="en-US"/>
+              </w:rPr>
+            </w:pPr>
+            <w:r>
+              <w:rPr>
+                <w:rFonts w:hint="default"/>
+                <w:b/>
+                <w:bCs/>
+                <w:vertAlign w:val="baseline"/>
+                <w:lang w:val="en-US"/>
+              </w:rPr>
+              <w:t>Use Case Id</w:t>
+            </w:r>
+          </w:p>
+        </w:tc>
+        <w:tc>
+          <w:tcPr>
+            <w:tcW w:w="4261" w:type="dxa"/>
+          </w:tcPr>
+          <w:p>
+            <w:pPr>
+              <w:widowControl w:val="0"/>
+              <w:jc w:val="both"/>
               <w:rPr>
                 <w:rFonts w:hint="default"/>
                 <w:vertAlign w:val="baseline"/>
@@ -4023,6 +4059,8 @@
           </w:tcPr>
           <w:p>
             <w:pPr>
+              <w:widowControl w:val="0"/>
+              <w:jc w:val="both"/>
               <w:rPr>
                 <w:rFonts w:hint="default"/>
                 <w:b/>
@@ -4049,6 +4087,8 @@
           </w:tcPr>
           <w:p>
             <w:pPr>
+              <w:widowControl w:val="0"/>
+              <w:jc w:val="both"/>
               <w:rPr>
                 <w:rFonts w:hint="default"/>
                 <w:i/>
@@ -4101,6 +4141,8 @@
           </w:tcPr>
           <w:p>
             <w:pPr>
+              <w:widowControl w:val="0"/>
+              <w:jc w:val="both"/>
               <w:rPr>
                 <w:rFonts w:hint="default"/>
                 <w:b/>
@@ -4127,6 +4169,8 @@
           </w:tcPr>
           <w:p>
             <w:pPr>
+              <w:widowControl w:val="0"/>
+              <w:jc w:val="both"/>
               <w:rPr>
                 <w:rFonts w:hint="default"/>
                 <w:vertAlign w:val="baseline"/>
@@ -4167,6 +4211,8 @@
           </w:tcPr>
           <w:p>
             <w:pPr>
+              <w:widowControl w:val="0"/>
+              <w:jc w:val="both"/>
               <w:rPr>
                 <w:rFonts w:hint="default"/>
                 <w:b/>
@@ -4193,10 +4239,12 @@
           </w:tcPr>
           <w:p>
             <w:pPr>
+              <w:widowControl w:val="0"/>
               <w:numPr>
                 <w:ilvl w:val="0"/>
                 <w:numId w:val="32"/>
               </w:numPr>
+              <w:jc w:val="both"/>
               <w:rPr>
                 <w:rFonts w:hint="default"/>
                 <w:vertAlign w:val="baseline"/>
@@ -4232,10 +4280,12 @@
           </w:p>
           <w:p>
             <w:pPr>
+              <w:widowControl w:val="0"/>
               <w:numPr>
                 <w:ilvl w:val="0"/>
                 <w:numId w:val="32"/>
               </w:numPr>
+              <w:jc w:val="both"/>
               <w:rPr>
                 <w:rFonts w:hint="default"/>
                 <w:vertAlign w:val="baseline"/>
@@ -4253,10 +4303,12 @@
           </w:p>
           <w:p>
             <w:pPr>
+              <w:widowControl w:val="0"/>
               <w:numPr>
                 <w:ilvl w:val="0"/>
                 <w:numId w:val="32"/>
               </w:numPr>
+              <w:jc w:val="both"/>
               <w:rPr>
                 <w:rFonts w:hint="default"/>
                 <w:vertAlign w:val="baseline"/>
@@ -4297,6 +4349,8 @@
           </w:tcPr>
           <w:p>
             <w:pPr>
+              <w:widowControl w:val="0"/>
+              <w:jc w:val="both"/>
               <w:rPr>
                 <w:rFonts w:hint="default"/>
                 <w:b/>
@@ -4323,6 +4377,8 @@
           </w:tcPr>
           <w:p>
             <w:pPr>
+              <w:widowControl w:val="0"/>
+              <w:jc w:val="both"/>
               <w:rPr>
                 <w:rFonts w:hint="default"/>
                 <w:vertAlign w:val="baseline"/>
@@ -4363,6 +4419,8 @@
           </w:tcPr>
           <w:p>
             <w:pPr>
+              <w:widowControl w:val="0"/>
+              <w:jc w:val="both"/>
               <w:rPr>
                 <w:rFonts w:hint="default"/>
                 <w:b/>
@@ -4389,6 +4447,8 @@
           </w:tcPr>
           <w:p>
             <w:pPr>
+              <w:widowControl w:val="0"/>
+              <w:jc w:val="both"/>
               <w:rPr>
                 <w:rFonts w:hint="default"/>
                 <w:vertAlign w:val="baseline"/>
@@ -4465,6 +4525,8 @@
         </w:rPr>
         <w:t>Placing bids</w:t>
       </w:r>
+      <w:bookmarkStart w:id="23" w:name="_GoBack"/>
+      <w:bookmarkEnd w:id="23"/>
     </w:p>
     <w:p>
       <w:pPr>

</xml_diff>